<commit_message>
Updates to group project R file for classification and frequent itemsets Highlights for necessary info in draft write-up
</commit_message>
<xml_diff>
--- a/GroupProject/GroupProject-draft.docx
+++ b/GroupProject/GroupProject-draft.docx
@@ -1,6 +1,6 @@
 
 <file path=word/document.xml><?xml version="1.0" encoding="utf-8"?>
-<w:document xmlns:wpc="http://schemas.microsoft.com/office/word/2010/wordprocessingCanvas" xmlns:mc="http://schemas.openxmlformats.org/markup-compatibility/2006" xmlns:o="urn:schemas-microsoft-com:office:office" xmlns:r="http://schemas.openxmlformats.org/officeDocument/2006/relationships" xmlns:m="http://schemas.openxmlformats.org/officeDocument/2006/math" xmlns:v="urn:schemas-microsoft-com:vml" xmlns:wp14="http://schemas.microsoft.com/office/word/2010/wordprocessingDrawing" xmlns:wp="http://schemas.openxmlformats.org/drawingml/2006/wordprocessingDrawing" xmlns:w10="urn:schemas-microsoft-com:office:word" xmlns:w="http://schemas.openxmlformats.org/wordprocessingml/2006/main" xmlns:w14="http://schemas.microsoft.com/office/word/2010/wordml" xmlns:wpg="http://schemas.microsoft.com/office/word/2010/wordprocessingGroup" xmlns:wpi="http://schemas.microsoft.com/office/word/2010/wordprocessingInk" xmlns:wne="http://schemas.microsoft.com/office/word/2006/wordml" xmlns:wps="http://schemas.microsoft.com/office/word/2010/wordprocessingShape" mc:Ignorable="w14 wp14">
+<w:document xmlns:wpc="http://schemas.microsoft.com/office/word/2010/wordprocessingCanvas" xmlns:mc="http://schemas.openxmlformats.org/markup-compatibility/2006" xmlns:o="urn:schemas-microsoft-com:office:office" xmlns:r="http://schemas.openxmlformats.org/officeDocument/2006/relationships" xmlns:m="http://schemas.openxmlformats.org/officeDocument/2006/math" xmlns:v="urn:schemas-microsoft-com:vml" xmlns:wp14="http://schemas.microsoft.com/office/word/2010/wordprocessingDrawing" xmlns:wp="http://schemas.openxmlformats.org/drawingml/2006/wordprocessingDrawing" xmlns:w10="urn:schemas-microsoft-com:office:word" xmlns:w="http://schemas.openxmlformats.org/wordprocessingml/2006/main" xmlns:w14="http://schemas.microsoft.com/office/word/2010/wordml" xmlns:w15="http://schemas.microsoft.com/office/word/2012/wordml" xmlns:wpg="http://schemas.microsoft.com/office/word/2010/wordprocessingGroup" xmlns:wpi="http://schemas.microsoft.com/office/word/2010/wordprocessingInk" xmlns:wne="http://schemas.microsoft.com/office/word/2006/wordml" xmlns:wps="http://schemas.microsoft.com/office/word/2010/wordprocessingShape" mc:Ignorable="w14 w15 wp14">
   <w:body>
     <w:p>
       <w:pPr>
@@ -23,7 +23,7 @@
           <w:color w:val="FF0000"/>
         </w:rPr>
         <w:sectPr>
-          <w:footerReference w:type="even" r:id="rId9"/>
+          <w:footerReference w:type="even" r:id="rId8"/>
           <w:pgSz w:w="12240" w:h="15840" w:code="1"/>
           <w:pgMar w:top="1080" w:right="1080" w:bottom="1440" w:left="1080" w:header="720" w:footer="720" w:gutter="0"/>
           <w:cols w:space="720"/>
@@ -42,7 +42,6 @@
         <w:rPr>
           <w:spacing w:val="-2"/>
         </w:rPr>
-        <w:lastRenderedPageBreak/>
         <w:t xml:space="preserve">Kevin </w:t>
       </w:r>
       <w:proofErr w:type="spellStart"/>
@@ -124,7 +123,6 @@
         <w:rPr>
           <w:spacing w:val="-2"/>
         </w:rPr>
-        <w:lastRenderedPageBreak/>
         <w:t>Mary Snyder</w:t>
       </w:r>
     </w:p>
@@ -201,7 +199,6 @@
           <w:b/>
           <w:sz w:val="24"/>
         </w:rPr>
-        <w:lastRenderedPageBreak/>
         <w:t>ABSTRACT</w:t>
       </w:r>
     </w:p>
@@ -398,15 +395,10 @@
     </w:p>
     <w:p>
       <w:r>
-        <w:t xml:space="preserve">What </w:t>
-      </w:r>
-      <w:proofErr w:type="gramStart"/>
-      <w:r>
-        <w:t>data mining</w:t>
-      </w:r>
-      <w:proofErr w:type="gramEnd"/>
-      <w:r>
-        <w:t xml:space="preserve"> problem are you investigating and why is it so important or useful?</w:t>
+        <w:rPr>
+          <w:highlight w:val="yellow"/>
+        </w:rPr>
+        <w:t>What data mining problem are you investigating and why is it so important or useful?</w:t>
       </w:r>
     </w:p>
     <w:p>
@@ -504,15 +496,7 @@
         <w:rPr>
           <w:color w:val="FF0000"/>
         </w:rPr>
-        <w:t>I chose a dataset fr</w:t>
-      </w:r>
-      <w:bookmarkStart w:id="0" w:name="_GoBack"/>
-      <w:bookmarkEnd w:id="0"/>
-      <w:r>
-        <w:rPr>
-          <w:color w:val="FF0000"/>
-        </w:rPr>
-        <w:t>om the UCI Machine Learning Repository whose attributes are categorical in nature. This Congressional Voting Records dataset comprises United States House of Representatives Congressmen voting records for the 16 key votes for 98</w:t>
+        <w:t>I chose a dataset from the UCI Machine Learning Repository whose attributes are categorical in nature. This Congressional Voting Records dataset comprises United States House of Representatives Congressmen voting records for the 16 key votes for 98</w:t>
       </w:r>
       <w:r>
         <w:rPr>
@@ -585,7 +569,6 @@
         <w:t xml:space="preserve"> there </w:t>
       </w:r>
       <w:r>
-        <w:lastRenderedPageBreak/>
         <w:t>was any plausible connection to crime and/or the attribute the dataset authors intended to be predicted</w:t>
       </w:r>
       <w:r>
@@ -746,14 +729,14 @@
       <w:r>
         <w:t>numeric code for county</w:t>
       </w:r>
-      <w:bookmarkStart w:id="1" w:name="_Ref450567559"/>
+      <w:bookmarkStart w:id="0" w:name="_Ref450567559"/>
       <w:r>
         <w:rPr>
           <w:rStyle w:val="FootnoteReference"/>
         </w:rPr>
         <w:footnoteReference w:id="1"/>
       </w:r>
-      <w:bookmarkEnd w:id="1"/>
+      <w:bookmarkEnd w:id="0"/>
     </w:p>
     <w:p>
       <w:pPr>
@@ -1265,14 +1248,14 @@
       <w:r>
         <w:t>ncome</w:t>
       </w:r>
-      <w:bookmarkStart w:id="2" w:name="_Ref450566395"/>
+      <w:bookmarkStart w:id="1" w:name="_Ref450566395"/>
       <w:r>
         <w:rPr>
           <w:rStyle w:val="FootnoteReference"/>
         </w:rPr>
         <w:footnoteReference w:id="2"/>
       </w:r>
-      <w:bookmarkEnd w:id="2"/>
+      <w:bookmarkEnd w:id="1"/>
       <w:r>
         <w:t>)</w:t>
       </w:r>
@@ -3052,14 +3035,14 @@
       <w:r>
         <w:t>are large</w:t>
       </w:r>
-      <w:bookmarkStart w:id="3" w:name="_Ref450566235"/>
+      <w:bookmarkStart w:id="2" w:name="_Ref450566235"/>
       <w:r>
         <w:rPr>
           <w:rStyle w:val="FootnoteReference"/>
         </w:rPr>
         <w:footnoteReference w:id="6"/>
       </w:r>
-      <w:bookmarkEnd w:id="3"/>
+      <w:bookmarkEnd w:id="2"/>
     </w:p>
     <w:p>
       <w:pPr>
@@ -3555,7 +3538,6 @@
         <w:rPr>
           <w:i/>
         </w:rPr>
-        <w:lastRenderedPageBreak/>
         <w:t>PctWOFullPlumb</w:t>
       </w:r>
       <w:proofErr w:type="spellEnd"/>
@@ -4031,14 +4013,14 @@
       <w:r>
         <w:t>1985</w:t>
       </w:r>
-      <w:bookmarkStart w:id="4" w:name="_Ref450566707"/>
+      <w:bookmarkStart w:id="3" w:name="_Ref450566707"/>
       <w:r>
         <w:rPr>
           <w:rStyle w:val="FootnoteReference"/>
         </w:rPr>
         <w:footnoteReference w:id="11"/>
       </w:r>
-      <w:bookmarkEnd w:id="4"/>
+      <w:bookmarkEnd w:id="3"/>
     </w:p>
     <w:p>
       <w:pPr>
@@ -4258,14 +4240,14 @@
       <w:r>
         <w:t>sworn full time police officers in field operations</w:t>
       </w:r>
-      <w:bookmarkStart w:id="5" w:name="_Ref450567068"/>
+      <w:bookmarkStart w:id="4" w:name="_Ref450567068"/>
       <w:r>
         <w:rPr>
           <w:rStyle w:val="FootnoteReference"/>
         </w:rPr>
         <w:footnoteReference w:id="12"/>
       </w:r>
-      <w:bookmarkEnd w:id="5"/>
+      <w:bookmarkEnd w:id="4"/>
       <w:r>
         <w:t xml:space="preserve"> </w:t>
       </w:r>
@@ -5003,15 +4985,7 @@
       </w:r>
       <w:proofErr w:type="gramEnd"/>
       <w:r>
-        <w:t xml:space="preserve"> into the decimal range 0.00-1.00 using an equal-interval binning method. Through this process, attributes retain their distribution and skew. Normalization also preserves the approximate ratios values within an attribute; however, it does not preserve relationships between attribute values. Hence, it is not </w:t>
-      </w:r>
-      <w:proofErr w:type="gramStart"/>
-      <w:r>
-        <w:t>possible/meaningful</w:t>
-      </w:r>
-      <w:proofErr w:type="gramEnd"/>
-      <w:r>
-        <w:t xml:space="preserve"> to compare the values for attributes such as </w:t>
+        <w:t xml:space="preserve"> into the decimal range 0.00-1.00 using an equal-interval binning method. Through this process, attributes retain their distribution and skew. Normalization also preserves the approximate ratios values within an attribute; however, it does not preserve relationships between attribute values. Hence, it is not possible/meaningful to compare the values for attributes such as </w:t>
       </w:r>
       <w:proofErr w:type="spellStart"/>
       <w:r>
@@ -5082,6 +5056,9 @@
     </w:p>
     <w:p>
       <w:r>
+        <w:rPr>
+          <w:highlight w:val="yellow"/>
+        </w:rPr>
         <w:t>What is the purpose of your experiment? What are you testing? Why are your experiments interesting from a data mining perspective?</w:t>
       </w:r>
     </w:p>
@@ -5300,7 +5277,6 @@
         <w:rPr>
           <w:color w:val="00B050"/>
         </w:rPr>
-        <w:lastRenderedPageBreak/>
         <w:t>actually the actual cause and what may be red herrings. Another risk we may run into is expectations of trends.</w:t>
       </w:r>
     </w:p>
@@ -5342,6 +5318,9 @@
     </w:p>
     <w:p>
       <w:r>
+        <w:rPr>
+          <w:highlight w:val="yellow"/>
+        </w:rPr>
         <w:t>How have others attempted to solve the problem you are addressing? How does your chosen approach compare to these methods? Use ACM guidelines for citations.</w:t>
       </w:r>
     </w:p>
@@ -5583,7 +5562,7 @@
           <w:color w:val="FF0000"/>
         </w:rPr>
       </w:pPr>
-      <w:bookmarkStart w:id="6" w:name="_Ref449532827"/>
+      <w:bookmarkStart w:id="5" w:name="_Ref449532827"/>
       <w:proofErr w:type="gramStart"/>
       <w:r>
         <w:rPr>
@@ -5623,7 +5602,7 @@
         </w:rPr>
         <w:fldChar w:fldCharType="end"/>
       </w:r>
-      <w:bookmarkEnd w:id="6"/>
+      <w:bookmarkEnd w:id="5"/>
       <w:r>
         <w:rPr>
           <w:color w:val="FF0000"/>
@@ -5665,7 +5644,7 @@
                     <pic:cNvPicPr/>
                   </pic:nvPicPr>
                   <pic:blipFill>
-                    <a:blip r:embed="rId10" cstate="print">
+                    <a:blip r:embed="rId9" cstate="print">
                       <a:extLst>
                         <a:ext uri="{28A0092B-C50C-407E-A947-70E740481C1C}">
                           <a14:useLocalDpi xmlns:a14="http://schemas.microsoft.com/office/drawing/2010/main" val="0"/>
@@ -5700,7 +5679,7 @@
           <w:color w:val="FF0000"/>
         </w:rPr>
       </w:pPr>
-      <w:bookmarkStart w:id="7" w:name="_Ref449532918"/>
+      <w:bookmarkStart w:id="6" w:name="_Ref449532918"/>
       <w:proofErr w:type="gramStart"/>
       <w:r>
         <w:rPr>
@@ -5741,7 +5720,7 @@
         </w:rPr>
         <w:fldChar w:fldCharType="end"/>
       </w:r>
-      <w:bookmarkEnd w:id="7"/>
+      <w:bookmarkEnd w:id="6"/>
       <w:r>
         <w:rPr>
           <w:color w:val="FF0000"/>
@@ -5783,7 +5762,7 @@
                     <pic:cNvPicPr/>
                   </pic:nvPicPr>
                   <pic:blipFill>
-                    <a:blip r:embed="rId11" cstate="print">
+                    <a:blip r:embed="rId10" cstate="print">
                       <a:extLst>
                         <a:ext uri="{28A0092B-C50C-407E-A947-70E740481C1C}">
                           <a14:useLocalDpi xmlns:a14="http://schemas.microsoft.com/office/drawing/2010/main" val="0"/>
@@ -6001,7 +5980,7 @@
                     <pic:cNvPicPr/>
                   </pic:nvPicPr>
                   <pic:blipFill rotWithShape="1">
-                    <a:blip r:embed="rId12" cstate="print">
+                    <a:blip r:embed="rId11" cstate="print">
                       <a:extLst>
                         <a:ext uri="{28A0092B-C50C-407E-A947-70E740481C1C}">
                           <a14:useLocalDpi xmlns:a14="http://schemas.microsoft.com/office/drawing/2010/main" val="0"/>
@@ -6042,7 +6021,7 @@
           <w:color w:val="FF0000"/>
         </w:rPr>
       </w:pPr>
-      <w:bookmarkStart w:id="8" w:name="_Ref449556698"/>
+      <w:bookmarkStart w:id="7" w:name="_Ref449556698"/>
       <w:proofErr w:type="gramStart"/>
       <w:r>
         <w:rPr>
@@ -6082,7 +6061,7 @@
         </w:rPr>
         <w:fldChar w:fldCharType="end"/>
       </w:r>
-      <w:bookmarkEnd w:id="8"/>
+      <w:bookmarkEnd w:id="7"/>
       <w:r>
         <w:rPr>
           <w:color w:val="FF0000"/>
@@ -6125,7 +6104,7 @@
                     <pic:cNvPicPr/>
                   </pic:nvPicPr>
                   <pic:blipFill rotWithShape="1">
-                    <a:blip r:embed="rId13" cstate="print">
+                    <a:blip r:embed="rId12" cstate="print">
                       <a:extLst>
                         <a:ext uri="{28A0092B-C50C-407E-A947-70E740481C1C}">
                           <a14:useLocalDpi xmlns:a14="http://schemas.microsoft.com/office/drawing/2010/main" val="0"/>
@@ -6166,7 +6145,7 @@
           <w:color w:val="FF0000"/>
         </w:rPr>
       </w:pPr>
-      <w:bookmarkStart w:id="9" w:name="_Ref449556966"/>
+      <w:bookmarkStart w:id="8" w:name="_Ref449556966"/>
       <w:proofErr w:type="gramStart"/>
       <w:r>
         <w:rPr>
@@ -6206,7 +6185,7 @@
         </w:rPr>
         <w:fldChar w:fldCharType="end"/>
       </w:r>
-      <w:bookmarkEnd w:id="9"/>
+      <w:bookmarkEnd w:id="8"/>
       <w:r>
         <w:rPr>
           <w:color w:val="FF0000"/>
@@ -6246,7 +6225,6 @@
         <w:rPr>
           <w:color w:val="FF0000"/>
         </w:rPr>
-        <w:lastRenderedPageBreak/>
         <w:t xml:space="preserve">categorical rather than continuous variables. The field values </w:t>
       </w:r>
       <w:proofErr w:type="gramStart"/>
@@ -6431,7 +6409,7 @@
                     </pic:cNvPicPr>
                   </pic:nvPicPr>
                   <pic:blipFill rotWithShape="1">
-                    <a:blip r:embed="rId14">
+                    <a:blip r:embed="rId13">
                       <a:extLst>
                         <a:ext uri="{28A0092B-C50C-407E-A947-70E740481C1C}">
                           <a14:useLocalDpi xmlns:a14="http://schemas.microsoft.com/office/drawing/2010/main" val="0"/>
@@ -6572,7 +6550,7 @@
                     </pic:cNvPicPr>
                   </pic:nvPicPr>
                   <pic:blipFill rotWithShape="1">
-                    <a:blip r:embed="rId14">
+                    <a:blip r:embed="rId13">
                       <a:extLst>
                         <a:ext uri="{28A0092B-C50C-407E-A947-70E740481C1C}">
                           <a14:useLocalDpi xmlns:a14="http://schemas.microsoft.com/office/drawing/2010/main" val="0"/>
@@ -6615,7 +6593,7 @@
           <w:lang w:eastAsia="en-AU"/>
         </w:rPr>
       </w:pPr>
-      <w:bookmarkStart w:id="10" w:name="_Ref450557809"/>
+      <w:bookmarkStart w:id="9" w:name="_Ref450557809"/>
       <w:proofErr w:type="gramStart"/>
       <w:r>
         <w:rPr>
@@ -6654,7 +6632,7 @@
         </w:rPr>
         <w:fldChar w:fldCharType="end"/>
       </w:r>
-      <w:bookmarkEnd w:id="10"/>
+      <w:bookmarkEnd w:id="9"/>
       <w:r>
         <w:rPr>
           <w:color w:val="FF0000"/>
@@ -7538,7 +7516,6 @@
         <w:rPr>
           <w:color w:val="FF0000"/>
         </w:rPr>
-        <w:lastRenderedPageBreak/>
         <w:t xml:space="preserve">algorithm. The </w:t>
       </w:r>
       <w:proofErr w:type="spellStart"/>
@@ -7638,7 +7615,6 @@
           <w:color w:val="FF0000"/>
         </w:rPr>
       </w:pPr>
-      <w:proofErr w:type="spellStart"/>
       <w:proofErr w:type="gramStart"/>
       <w:r>
         <w:rPr>
@@ -7653,7 +7629,6 @@
         </w:rPr>
         <w:t>k</w:t>
       </w:r>
-      <w:proofErr w:type="spellEnd"/>
       <w:r>
         <w:rPr>
           <w:color w:val="FF0000"/>
@@ -7731,14 +7706,7 @@
         <w:rPr>
           <w:color w:val="FF0000"/>
         </w:rPr>
-        <w:t xml:space="preserve"> (k = 1; </w:t>
-      </w:r>
-      <w:proofErr w:type="spellStart"/>
-      <w:r>
-        <w:rPr>
-          <w:color w:val="FF0000"/>
-        </w:rPr>
-        <w:t>L</w:t>
+        <w:t xml:space="preserve"> (k = 1; L</w:t>
       </w:r>
       <w:r>
         <w:rPr>
@@ -7747,7 +7715,6 @@
         </w:rPr>
         <w:t>k</w:t>
       </w:r>
-      <w:proofErr w:type="spellEnd"/>
       <w:r>
         <w:rPr>
           <w:color w:val="FF0000"/>
@@ -7782,14 +7749,7 @@
         <w:rPr>
           <w:color w:val="FF0000"/>
         </w:rPr>
-        <w:t xml:space="preserve"> = candidates generated from </w:t>
-      </w:r>
-      <w:proofErr w:type="spellStart"/>
-      <w:r>
-        <w:rPr>
-          <w:color w:val="FF0000"/>
-        </w:rPr>
-        <w:t>L</w:t>
+        <w:t xml:space="preserve"> = candidates generated from L</w:t>
       </w:r>
       <w:r>
         <w:rPr>
@@ -7798,7 +7758,6 @@
         </w:rPr>
         <w:t>k</w:t>
       </w:r>
-      <w:proofErr w:type="spellEnd"/>
       <w:r>
         <w:rPr>
           <w:color w:val="FF0000"/>
@@ -8001,14 +7960,7 @@
         <w:rPr>
           <w:color w:val="FF0000"/>
         </w:rPr>
-        <w:t xml:space="preserve"> </w:t>
-      </w:r>
-      <w:proofErr w:type="spellStart"/>
-      <w:r>
-        <w:rPr>
-          <w:color w:val="FF0000"/>
-        </w:rPr>
-        <w:t>L</w:t>
+        <w:t xml:space="preserve"> L</w:t>
       </w:r>
       <w:r>
         <w:rPr>
@@ -8017,7 +7969,6 @@
         </w:rPr>
         <w:t>k</w:t>
       </w:r>
-      <w:proofErr w:type="spellEnd"/>
       <w:r>
         <w:rPr>
           <w:color w:val="FF0000"/>
@@ -8342,6 +8293,9 @@
     </w:p>
     <w:p>
       <w:r>
+        <w:rPr>
+          <w:highlight w:val="yellow"/>
+        </w:rPr>
         <w:t>How will you measure the performance of your data mining approach?</w:t>
       </w:r>
     </w:p>
@@ -9861,7 +9815,7 @@
           <w:color w:val="FF0000"/>
         </w:rPr>
       </w:pPr>
-      <w:bookmarkStart w:id="11" w:name="_Ref449557926"/>
+      <w:bookmarkStart w:id="10" w:name="_Ref449557926"/>
       <w:proofErr w:type="gramStart"/>
       <w:r>
         <w:rPr>
@@ -9901,7 +9855,7 @@
         </w:rPr>
         <w:fldChar w:fldCharType="end"/>
       </w:r>
-      <w:bookmarkEnd w:id="11"/>
+      <w:bookmarkEnd w:id="10"/>
       <w:r>
         <w:rPr>
           <w:color w:val="FF0000"/>
@@ -9958,7 +9912,7 @@
                     <pic:cNvPicPr/>
                   </pic:nvPicPr>
                   <pic:blipFill rotWithShape="1">
-                    <a:blip r:embed="rId15" cstate="print">
+                    <a:blip r:embed="rId14" cstate="print">
                       <a:extLst>
                         <a:ext uri="{28A0092B-C50C-407E-A947-70E740481C1C}">
                           <a14:useLocalDpi xmlns:a14="http://schemas.microsoft.com/office/drawing/2010/main" val="0"/>
@@ -10036,7 +9990,6 @@
         <w:rPr>
           <w:color w:val="FF0000"/>
         </w:rPr>
-        <w:lastRenderedPageBreak/>
         <w:t xml:space="preserve">abstain vote for key vote 8, Aid to Nicaraguan Contras, was a part of four out of the five </w:t>
       </w:r>
       <w:proofErr w:type="spellStart"/>
@@ -10166,7 +10119,7 @@
           <w:color w:val="FF0000"/>
         </w:rPr>
       </w:pPr>
-      <w:bookmarkStart w:id="12" w:name="_Ref449557937"/>
+      <w:bookmarkStart w:id="11" w:name="_Ref449557937"/>
       <w:proofErr w:type="gramStart"/>
       <w:r>
         <w:rPr>
@@ -10206,7 +10159,7 @@
         </w:rPr>
         <w:fldChar w:fldCharType="end"/>
       </w:r>
-      <w:bookmarkEnd w:id="12"/>
+      <w:bookmarkEnd w:id="11"/>
       <w:r>
         <w:rPr>
           <w:color w:val="FF0000"/>
@@ -10262,7 +10215,7 @@
                     <pic:cNvPicPr/>
                   </pic:nvPicPr>
                   <pic:blipFill rotWithShape="1">
-                    <a:blip r:embed="rId16" cstate="print">
+                    <a:blip r:embed="rId15" cstate="print">
                       <a:extLst>
                         <a:ext uri="{28A0092B-C50C-407E-A947-70E740481C1C}">
                           <a14:useLocalDpi xmlns:a14="http://schemas.microsoft.com/office/drawing/2010/main" val="0"/>
@@ -10604,7 +10557,7 @@
           <w:color w:val="FF0000"/>
         </w:rPr>
       </w:pPr>
-      <w:bookmarkStart w:id="13" w:name="_Ref449558920"/>
+      <w:bookmarkStart w:id="12" w:name="_Ref449558920"/>
       <w:proofErr w:type="gramStart"/>
       <w:r>
         <w:rPr>
@@ -10644,7 +10597,7 @@
         </w:rPr>
         <w:fldChar w:fldCharType="end"/>
       </w:r>
-      <w:bookmarkEnd w:id="13"/>
+      <w:bookmarkEnd w:id="12"/>
       <w:r>
         <w:rPr>
           <w:color w:val="FF0000"/>
@@ -10700,7 +10653,7 @@
                     <pic:cNvPicPr/>
                   </pic:nvPicPr>
                   <pic:blipFill rotWithShape="1">
-                    <a:blip r:embed="rId17">
+                    <a:blip r:embed="rId16">
                       <a:extLst>
                         <a:ext uri="{28A0092B-C50C-407E-A947-70E740481C1C}">
                           <a14:useLocalDpi xmlns:a14="http://schemas.microsoft.com/office/drawing/2010/main" val="0"/>
@@ -11013,7 +10966,7 @@
           <w:color w:val="FF0000"/>
         </w:rPr>
       </w:pPr>
-      <w:bookmarkStart w:id="14" w:name="_Ref449560109"/>
+      <w:bookmarkStart w:id="13" w:name="_Ref449560109"/>
       <w:proofErr w:type="gramStart"/>
       <w:r>
         <w:rPr>
@@ -11054,7 +11007,7 @@
         </w:rPr>
         <w:fldChar w:fldCharType="end"/>
       </w:r>
-      <w:bookmarkEnd w:id="14"/>
+      <w:bookmarkEnd w:id="13"/>
       <w:r>
         <w:rPr>
           <w:color w:val="FF0000"/>
@@ -11110,7 +11063,7 @@
                     <pic:cNvPicPr/>
                   </pic:nvPicPr>
                   <pic:blipFill rotWithShape="1">
-                    <a:blip r:embed="rId18">
+                    <a:blip r:embed="rId17">
                       <a:extLst>
                         <a:ext uri="{28A0092B-C50C-407E-A947-70E740481C1C}">
                           <a14:useLocalDpi xmlns:a14="http://schemas.microsoft.com/office/drawing/2010/main" val="0"/>
@@ -11155,8 +11108,13 @@
     </w:p>
     <w:p>
       <w:r>
+        <w:rPr>
+          <w:highlight w:val="yellow"/>
+        </w:rPr>
         <w:t>Pick a few more meaningful or puzzling results from the experimental results section and try to determine why they happened.</w:t>
       </w:r>
+      <w:bookmarkStart w:id="14" w:name="_GoBack"/>
+      <w:bookmarkEnd w:id="14"/>
     </w:p>
     <w:p>
       <w:pPr>
@@ -11532,7 +11490,7 @@
                     <pic:cNvPicPr/>
                   </pic:nvPicPr>
                   <pic:blipFill rotWithShape="1">
-                    <a:blip r:embed="rId19" cstate="print">
+                    <a:blip r:embed="rId18" cstate="print">
                       <a:extLst>
                         <a:ext uri="{28A0092B-C50C-407E-A947-70E740481C1C}">
                           <a14:useLocalDpi xmlns:a14="http://schemas.microsoft.com/office/drawing/2010/main" val="0"/>
@@ -11836,7 +11794,7 @@
                     <pic:cNvPicPr/>
                   </pic:nvPicPr>
                   <pic:blipFill rotWithShape="1">
-                    <a:blip r:embed="rId20" cstate="print">
+                    <a:blip r:embed="rId19" cstate="print">
                       <a:extLst>
                         <a:ext uri="{28A0092B-C50C-407E-A947-70E740481C1C}">
                           <a14:useLocalDpi xmlns:a14="http://schemas.microsoft.com/office/drawing/2010/main" val="0"/>
@@ -12209,7 +12167,7 @@
                     <pic:cNvPicPr/>
                   </pic:nvPicPr>
                   <pic:blipFill rotWithShape="1">
-                    <a:blip r:embed="rId21">
+                    <a:blip r:embed="rId20">
                       <a:extLst>
                         <a:ext uri="{28A0092B-C50C-407E-A947-70E740481C1C}">
                           <a14:useLocalDpi xmlns:a14="http://schemas.microsoft.com/office/drawing/2010/main" val="0"/>
@@ -12257,7 +12215,6 @@
         <w:rPr>
           <w:color w:val="FF0000"/>
         </w:rPr>
-        <w:lastRenderedPageBreak/>
         <w:t xml:space="preserve">Table </w:t>
       </w:r>
       <w:r>
@@ -12364,7 +12321,7 @@
                     <pic:cNvPicPr/>
                   </pic:nvPicPr>
                   <pic:blipFill rotWithShape="1">
-                    <a:blip r:embed="rId22">
+                    <a:blip r:embed="rId21">
                       <a:extLst>
                         <a:ext uri="{28A0092B-C50C-407E-A947-70E740481C1C}">
                           <a14:useLocalDpi xmlns:a14="http://schemas.microsoft.com/office/drawing/2010/main" val="0"/>
@@ -12647,7 +12604,6 @@
         <w:pStyle w:val="Paper-Title"/>
       </w:pPr>
       <w:r>
-        <w:lastRenderedPageBreak/>
         <w:t>Columns on Last Page Should Be Made As Close As Possible to Equal Length</w:t>
       </w:r>
     </w:p>
@@ -12662,7 +12618,7 @@
 </file>
 
 <file path=word/endnotes.xml><?xml version="1.0" encoding="utf-8"?>
-<w:endnotes xmlns:wpc="http://schemas.microsoft.com/office/word/2010/wordprocessingCanvas" xmlns:mc="http://schemas.openxmlformats.org/markup-compatibility/2006" xmlns:o="urn:schemas-microsoft-com:office:office" xmlns:r="http://schemas.openxmlformats.org/officeDocument/2006/relationships" xmlns:m="http://schemas.openxmlformats.org/officeDocument/2006/math" xmlns:v="urn:schemas-microsoft-com:vml" xmlns:wp14="http://schemas.microsoft.com/office/word/2010/wordprocessingDrawing" xmlns:wp="http://schemas.openxmlformats.org/drawingml/2006/wordprocessingDrawing" xmlns:w10="urn:schemas-microsoft-com:office:word" xmlns:w="http://schemas.openxmlformats.org/wordprocessingml/2006/main" xmlns:w14="http://schemas.microsoft.com/office/word/2010/wordml" xmlns:wpg="http://schemas.microsoft.com/office/word/2010/wordprocessingGroup" xmlns:wpi="http://schemas.microsoft.com/office/word/2010/wordprocessingInk" xmlns:wne="http://schemas.microsoft.com/office/word/2006/wordml" xmlns:wps="http://schemas.microsoft.com/office/word/2010/wordprocessingShape" mc:Ignorable="w14 wp14">
+<w:endnotes xmlns:wpc="http://schemas.microsoft.com/office/word/2010/wordprocessingCanvas" xmlns:mc="http://schemas.openxmlformats.org/markup-compatibility/2006" xmlns:o="urn:schemas-microsoft-com:office:office" xmlns:r="http://schemas.openxmlformats.org/officeDocument/2006/relationships" xmlns:m="http://schemas.openxmlformats.org/officeDocument/2006/math" xmlns:v="urn:schemas-microsoft-com:vml" xmlns:wp14="http://schemas.microsoft.com/office/word/2010/wordprocessingDrawing" xmlns:wp="http://schemas.openxmlformats.org/drawingml/2006/wordprocessingDrawing" xmlns:w10="urn:schemas-microsoft-com:office:word" xmlns:w="http://schemas.openxmlformats.org/wordprocessingml/2006/main" xmlns:w14="http://schemas.microsoft.com/office/word/2010/wordml" xmlns:w15="http://schemas.microsoft.com/office/word/2012/wordml" xmlns:wpg="http://schemas.microsoft.com/office/word/2010/wordprocessingGroup" xmlns:wpi="http://schemas.microsoft.com/office/word/2010/wordprocessingInk" xmlns:wne="http://schemas.microsoft.com/office/word/2006/wordml" xmlns:wps="http://schemas.microsoft.com/office/word/2010/wordprocessingShape" mc:Ignorable="w14 w15 wp14">
   <w:endnote w:type="separator" w:id="-1">
     <w:p>
       <w:r>
@@ -12681,7 +12637,7 @@
 </file>
 
 <file path=word/footer1.xml><?xml version="1.0" encoding="utf-8"?>
-<w:ftr xmlns:wpc="http://schemas.microsoft.com/office/word/2010/wordprocessingCanvas" xmlns:mc="http://schemas.openxmlformats.org/markup-compatibility/2006" xmlns:o="urn:schemas-microsoft-com:office:office" xmlns:r="http://schemas.openxmlformats.org/officeDocument/2006/relationships" xmlns:m="http://schemas.openxmlformats.org/officeDocument/2006/math" xmlns:v="urn:schemas-microsoft-com:vml" xmlns:wp14="http://schemas.microsoft.com/office/word/2010/wordprocessingDrawing" xmlns:wp="http://schemas.openxmlformats.org/drawingml/2006/wordprocessingDrawing" xmlns:w10="urn:schemas-microsoft-com:office:word" xmlns:w="http://schemas.openxmlformats.org/wordprocessingml/2006/main" xmlns:w14="http://schemas.microsoft.com/office/word/2010/wordml" xmlns:wpg="http://schemas.microsoft.com/office/word/2010/wordprocessingGroup" xmlns:wpi="http://schemas.microsoft.com/office/word/2010/wordprocessingInk" xmlns:wne="http://schemas.microsoft.com/office/word/2006/wordml" xmlns:wps="http://schemas.microsoft.com/office/word/2010/wordprocessingShape" mc:Ignorable="w14 wp14">
+<w:ftr xmlns:wpc="http://schemas.microsoft.com/office/word/2010/wordprocessingCanvas" xmlns:mc="http://schemas.openxmlformats.org/markup-compatibility/2006" xmlns:o="urn:schemas-microsoft-com:office:office" xmlns:r="http://schemas.openxmlformats.org/officeDocument/2006/relationships" xmlns:m="http://schemas.openxmlformats.org/officeDocument/2006/math" xmlns:v="urn:schemas-microsoft-com:vml" xmlns:wp14="http://schemas.microsoft.com/office/word/2010/wordprocessingDrawing" xmlns:wp="http://schemas.openxmlformats.org/drawingml/2006/wordprocessingDrawing" xmlns:w10="urn:schemas-microsoft-com:office:word" xmlns:w="http://schemas.openxmlformats.org/wordprocessingml/2006/main" xmlns:w14="http://schemas.microsoft.com/office/word/2010/wordml" xmlns:w15="http://schemas.microsoft.com/office/word/2012/wordml" xmlns:wpg="http://schemas.microsoft.com/office/word/2010/wordprocessingGroup" xmlns:wpi="http://schemas.microsoft.com/office/word/2010/wordprocessingInk" xmlns:wne="http://schemas.microsoft.com/office/word/2006/wordml" xmlns:wps="http://schemas.microsoft.com/office/word/2010/wordprocessingShape" mc:Ignorable="w14 w15 wp14">
   <w:p>
     <w:pPr>
       <w:pStyle w:val="Footer"/>
@@ -12718,7 +12674,7 @@
 </file>
 
 <file path=word/footnotes.xml><?xml version="1.0" encoding="utf-8"?>
-<w:footnotes xmlns:wpc="http://schemas.microsoft.com/office/word/2010/wordprocessingCanvas" xmlns:mc="http://schemas.openxmlformats.org/markup-compatibility/2006" xmlns:o="urn:schemas-microsoft-com:office:office" xmlns:r="http://schemas.openxmlformats.org/officeDocument/2006/relationships" xmlns:m="http://schemas.openxmlformats.org/officeDocument/2006/math" xmlns:v="urn:schemas-microsoft-com:vml" xmlns:wp14="http://schemas.microsoft.com/office/word/2010/wordprocessingDrawing" xmlns:wp="http://schemas.openxmlformats.org/drawingml/2006/wordprocessingDrawing" xmlns:w10="urn:schemas-microsoft-com:office:word" xmlns:w="http://schemas.openxmlformats.org/wordprocessingml/2006/main" xmlns:w14="http://schemas.microsoft.com/office/word/2010/wordml" xmlns:wpg="http://schemas.microsoft.com/office/word/2010/wordprocessingGroup" xmlns:wpi="http://schemas.microsoft.com/office/word/2010/wordprocessingInk" xmlns:wne="http://schemas.microsoft.com/office/word/2006/wordml" xmlns:wps="http://schemas.microsoft.com/office/word/2010/wordprocessingShape" mc:Ignorable="w14 wp14">
+<w:footnotes xmlns:wpc="http://schemas.microsoft.com/office/word/2010/wordprocessingCanvas" xmlns:mc="http://schemas.openxmlformats.org/markup-compatibility/2006" xmlns:o="urn:schemas-microsoft-com:office:office" xmlns:r="http://schemas.openxmlformats.org/officeDocument/2006/relationships" xmlns:m="http://schemas.openxmlformats.org/officeDocument/2006/math" xmlns:v="urn:schemas-microsoft-com:vml" xmlns:wp14="http://schemas.microsoft.com/office/word/2010/wordprocessingDrawing" xmlns:wp="http://schemas.openxmlformats.org/drawingml/2006/wordprocessingDrawing" xmlns:w10="urn:schemas-microsoft-com:office:word" xmlns:w="http://schemas.openxmlformats.org/wordprocessingml/2006/main" xmlns:w14="http://schemas.microsoft.com/office/word/2010/wordml" xmlns:w15="http://schemas.microsoft.com/office/word/2012/wordml" xmlns:wpg="http://schemas.microsoft.com/office/word/2010/wordprocessingGroup" xmlns:wpi="http://schemas.microsoft.com/office/word/2010/wordprocessingInk" xmlns:wne="http://schemas.microsoft.com/office/word/2006/wordml" xmlns:wps="http://schemas.microsoft.com/office/word/2010/wordprocessingShape" mc:Ignorable="w14 w15 wp14">
   <w:footnote w:type="separator" w:id="-1">
     <w:p>
       <w:r>
@@ -13035,8 +12991,8 @@
 </file>
 
 <file path=word/numbering.xml><?xml version="1.0" encoding="utf-8"?>
-<w:numbering xmlns:wpc="http://schemas.microsoft.com/office/word/2010/wordprocessingCanvas" xmlns:mc="http://schemas.openxmlformats.org/markup-compatibility/2006" xmlns:o="urn:schemas-microsoft-com:office:office" xmlns:r="http://schemas.openxmlformats.org/officeDocument/2006/relationships" xmlns:m="http://schemas.openxmlformats.org/officeDocument/2006/math" xmlns:v="urn:schemas-microsoft-com:vml" xmlns:wp14="http://schemas.microsoft.com/office/word/2010/wordprocessingDrawing" xmlns:wp="http://schemas.openxmlformats.org/drawingml/2006/wordprocessingDrawing" xmlns:w10="urn:schemas-microsoft-com:office:word" xmlns:w="http://schemas.openxmlformats.org/wordprocessingml/2006/main" xmlns:w14="http://schemas.microsoft.com/office/word/2010/wordml" xmlns:wpg="http://schemas.microsoft.com/office/word/2010/wordprocessingGroup" xmlns:wpi="http://schemas.microsoft.com/office/word/2010/wordprocessingInk" xmlns:wne="http://schemas.microsoft.com/office/word/2006/wordml" xmlns:wps="http://schemas.microsoft.com/office/word/2010/wordprocessingShape" mc:Ignorable="w14 wp14">
-  <w:abstractNum w:abstractNumId="0">
+<w:numbering xmlns:wpc="http://schemas.microsoft.com/office/word/2010/wordprocessingCanvas" xmlns:mc="http://schemas.openxmlformats.org/markup-compatibility/2006" xmlns:o="urn:schemas-microsoft-com:office:office" xmlns:r="http://schemas.openxmlformats.org/officeDocument/2006/relationships" xmlns:m="http://schemas.openxmlformats.org/officeDocument/2006/math" xmlns:v="urn:schemas-microsoft-com:vml" xmlns:wp14="http://schemas.microsoft.com/office/word/2010/wordprocessingDrawing" xmlns:wp="http://schemas.openxmlformats.org/drawingml/2006/wordprocessingDrawing" xmlns:w10="urn:schemas-microsoft-com:office:word" xmlns:w="http://schemas.openxmlformats.org/wordprocessingml/2006/main" xmlns:w14="http://schemas.microsoft.com/office/word/2010/wordml" xmlns:w15="http://schemas.microsoft.com/office/word/2012/wordml" xmlns:wpg="http://schemas.microsoft.com/office/word/2010/wordprocessingGroup" xmlns:wpi="http://schemas.microsoft.com/office/word/2010/wordprocessingInk" xmlns:wne="http://schemas.microsoft.com/office/word/2006/wordml" xmlns:wps="http://schemas.microsoft.com/office/word/2010/wordprocessingShape" mc:Ignorable="w14 w15 wp14">
+  <w:abstractNum w:abstractNumId="0" w15:restartNumberingAfterBreak="0">
     <w:nsid w:val="FFFFFFFB"/>
     <w:multiLevelType w:val="multilevel"/>
     <w:tmpl w:val="06403220"/>
@@ -13113,7 +13069,7 @@
       <w:lvlJc w:val="left"/>
     </w:lvl>
   </w:abstractNum>
-  <w:abstractNum w:abstractNumId="1">
+  <w:abstractNum w:abstractNumId="1" w15:restartNumberingAfterBreak="0">
     <w:nsid w:val="6F1D6A21"/>
     <w:multiLevelType w:val="singleLevel"/>
     <w:tmpl w:val="A100F9DC"/>
@@ -13145,7 +13101,7 @@
 </file>
 
 <file path=word/styles.xml><?xml version="1.0" encoding="utf-8"?>
-<w:styles xmlns:mc="http://schemas.openxmlformats.org/markup-compatibility/2006" xmlns:r="http://schemas.openxmlformats.org/officeDocument/2006/relationships" xmlns:w="http://schemas.openxmlformats.org/wordprocessingml/2006/main" xmlns:w14="http://schemas.microsoft.com/office/word/2010/wordml" mc:Ignorable="w14">
+<w:styles xmlns:mc="http://schemas.openxmlformats.org/markup-compatibility/2006" xmlns:r="http://schemas.openxmlformats.org/officeDocument/2006/relationships" xmlns:w="http://schemas.openxmlformats.org/wordprocessingml/2006/main" xmlns:w14="http://schemas.microsoft.com/office/word/2010/wordml" xmlns:w15="http://schemas.microsoft.com/office/word/2012/wordml" mc:Ignorable="w14 w15">
   <w:docDefaults>
     <w:rPrDefault>
       <w:rPr>
@@ -13155,7 +13111,7 @@
     </w:rPrDefault>
     <w:pPrDefault/>
   </w:docDefaults>
-  <w:latentStyles w:defLockedState="0" w:defUIPriority="0" w:defSemiHidden="0" w:defUnhideWhenUsed="0" w:defQFormat="0" w:count="267">
+  <w:latentStyles w:defLockedState="0" w:defUIPriority="0" w:defSemiHidden="0" w:defUnhideWhenUsed="0" w:defQFormat="0" w:count="371">
     <w:lsdException w:name="Normal" w:qFormat="1"/>
     <w:lsdException w:name="heading 1" w:qFormat="1"/>
     <w:lsdException w:name="heading 2" w:qFormat="1"/>
@@ -13163,14 +13119,148 @@
     <w:lsdException w:name="heading 4" w:qFormat="1"/>
     <w:lsdException w:name="heading 5" w:qFormat="1"/>
     <w:lsdException w:name="heading 6" w:qFormat="1"/>
-    <w:lsdException w:name="heading 7" w:qFormat="1"/>
-    <w:lsdException w:name="heading 8" w:qFormat="1"/>
-    <w:lsdException w:name="heading 9" w:qFormat="1"/>
-    <w:lsdException w:name="caption" w:qFormat="1"/>
+    <w:lsdException w:name="heading 7" w:semiHidden="1" w:unhideWhenUsed="1" w:qFormat="1"/>
+    <w:lsdException w:name="heading 8" w:semiHidden="1" w:unhideWhenUsed="1" w:qFormat="1"/>
+    <w:lsdException w:name="heading 9" w:semiHidden="1" w:unhideWhenUsed="1" w:qFormat="1"/>
+    <w:lsdException w:name="index 1" w:semiHidden="1" w:unhideWhenUsed="1"/>
+    <w:lsdException w:name="index 2" w:semiHidden="1" w:unhideWhenUsed="1"/>
+    <w:lsdException w:name="index 3" w:semiHidden="1" w:unhideWhenUsed="1"/>
+    <w:lsdException w:name="index 4" w:semiHidden="1" w:unhideWhenUsed="1"/>
+    <w:lsdException w:name="index 5" w:semiHidden="1" w:unhideWhenUsed="1"/>
+    <w:lsdException w:name="index 6" w:semiHidden="1" w:unhideWhenUsed="1"/>
+    <w:lsdException w:name="index 7" w:semiHidden="1" w:unhideWhenUsed="1"/>
+    <w:lsdException w:name="index 8" w:semiHidden="1" w:unhideWhenUsed="1"/>
+    <w:lsdException w:name="index 9" w:semiHidden="1" w:unhideWhenUsed="1"/>
+    <w:lsdException w:name="toc 1" w:semiHidden="1" w:unhideWhenUsed="1"/>
+    <w:lsdException w:name="toc 2" w:semiHidden="1" w:unhideWhenUsed="1"/>
+    <w:lsdException w:name="toc 3" w:semiHidden="1" w:unhideWhenUsed="1"/>
+    <w:lsdException w:name="toc 4" w:semiHidden="1" w:unhideWhenUsed="1"/>
+    <w:lsdException w:name="toc 5" w:semiHidden="1" w:unhideWhenUsed="1"/>
+    <w:lsdException w:name="toc 6" w:semiHidden="1" w:unhideWhenUsed="1"/>
+    <w:lsdException w:name="toc 7" w:semiHidden="1" w:unhideWhenUsed="1"/>
+    <w:lsdException w:name="toc 8" w:semiHidden="1" w:unhideWhenUsed="1"/>
+    <w:lsdException w:name="toc 9" w:semiHidden="1" w:unhideWhenUsed="1"/>
+    <w:lsdException w:name="Normal Indent" w:semiHidden="1" w:unhideWhenUsed="1"/>
+    <w:lsdException w:name="footnote text" w:semiHidden="1" w:unhideWhenUsed="1"/>
+    <w:lsdException w:name="annotation text" w:semiHidden="1" w:unhideWhenUsed="1"/>
+    <w:lsdException w:name="header" w:semiHidden="1" w:unhideWhenUsed="1"/>
+    <w:lsdException w:name="footer" w:semiHidden="1" w:unhideWhenUsed="1"/>
+    <w:lsdException w:name="index heading" w:semiHidden="1" w:unhideWhenUsed="1"/>
+    <w:lsdException w:name="caption" w:semiHidden="1" w:unhideWhenUsed="1" w:qFormat="1"/>
+    <w:lsdException w:name="table of figures" w:semiHidden="1" w:unhideWhenUsed="1"/>
+    <w:lsdException w:name="envelope address" w:semiHidden="1" w:unhideWhenUsed="1"/>
+    <w:lsdException w:name="envelope return" w:semiHidden="1" w:unhideWhenUsed="1"/>
+    <w:lsdException w:name="footnote reference" w:semiHidden="1" w:unhideWhenUsed="1"/>
+    <w:lsdException w:name="annotation reference" w:semiHidden="1" w:unhideWhenUsed="1"/>
+    <w:lsdException w:name="line number" w:semiHidden="1" w:unhideWhenUsed="1"/>
+    <w:lsdException w:name="page number" w:semiHidden="1" w:unhideWhenUsed="1"/>
+    <w:lsdException w:name="endnote reference" w:semiHidden="1" w:unhideWhenUsed="1"/>
+    <w:lsdException w:name="endnote text" w:semiHidden="1" w:unhideWhenUsed="1"/>
+    <w:lsdException w:name="table of authorities" w:semiHidden="1" w:unhideWhenUsed="1"/>
+    <w:lsdException w:name="macro" w:semiHidden="1" w:unhideWhenUsed="1"/>
+    <w:lsdException w:name="toa heading" w:semiHidden="1" w:unhideWhenUsed="1"/>
+    <w:lsdException w:name="List" w:semiHidden="1" w:unhideWhenUsed="1"/>
+    <w:lsdException w:name="List Bullet" w:semiHidden="1" w:unhideWhenUsed="1"/>
+    <w:lsdException w:name="List 2" w:semiHidden="1" w:unhideWhenUsed="1"/>
+    <w:lsdException w:name="List 3" w:semiHidden="1" w:unhideWhenUsed="1"/>
+    <w:lsdException w:name="List Bullet 2" w:semiHidden="1" w:unhideWhenUsed="1"/>
+    <w:lsdException w:name="List Bullet 3" w:semiHidden="1" w:unhideWhenUsed="1"/>
+    <w:lsdException w:name="List Bullet 4" w:semiHidden="1" w:unhideWhenUsed="1"/>
+    <w:lsdException w:name="List Bullet 5" w:semiHidden="1" w:unhideWhenUsed="1"/>
+    <w:lsdException w:name="List Number 2" w:semiHidden="1" w:unhideWhenUsed="1"/>
+    <w:lsdException w:name="List Number 3" w:semiHidden="1" w:unhideWhenUsed="1"/>
+    <w:lsdException w:name="List Number 4" w:semiHidden="1" w:unhideWhenUsed="1"/>
+    <w:lsdException w:name="List Number 5" w:semiHidden="1" w:unhideWhenUsed="1"/>
     <w:lsdException w:name="Title" w:qFormat="1"/>
+    <w:lsdException w:name="Closing" w:semiHidden="1" w:unhideWhenUsed="1"/>
+    <w:lsdException w:name="Signature" w:semiHidden="1" w:unhideWhenUsed="1"/>
+    <w:lsdException w:name="Default Paragraph Font" w:semiHidden="1" w:unhideWhenUsed="1"/>
+    <w:lsdException w:name="Body Text" w:semiHidden="1" w:unhideWhenUsed="1"/>
+    <w:lsdException w:name="Body Text Indent" w:semiHidden="1" w:unhideWhenUsed="1"/>
+    <w:lsdException w:name="List Continue" w:semiHidden="1" w:unhideWhenUsed="1"/>
+    <w:lsdException w:name="List Continue 2" w:semiHidden="1" w:unhideWhenUsed="1"/>
+    <w:lsdException w:name="List Continue 3" w:semiHidden="1" w:unhideWhenUsed="1"/>
+    <w:lsdException w:name="List Continue 4" w:semiHidden="1" w:unhideWhenUsed="1"/>
+    <w:lsdException w:name="List Continue 5" w:semiHidden="1" w:unhideWhenUsed="1"/>
+    <w:lsdException w:name="Message Header" w:semiHidden="1" w:unhideWhenUsed="1"/>
     <w:lsdException w:name="Subtitle" w:qFormat="1"/>
+    <w:lsdException w:name="Body Text First Indent 2" w:semiHidden="1" w:unhideWhenUsed="1"/>
+    <w:lsdException w:name="Note Heading" w:semiHidden="1" w:unhideWhenUsed="1"/>
+    <w:lsdException w:name="Body Text 2" w:semiHidden="1" w:unhideWhenUsed="1"/>
+    <w:lsdException w:name="Body Text 3" w:semiHidden="1" w:unhideWhenUsed="1"/>
+    <w:lsdException w:name="Body Text Indent 2" w:semiHidden="1" w:unhideWhenUsed="1"/>
+    <w:lsdException w:name="Body Text Indent 3" w:semiHidden="1" w:unhideWhenUsed="1"/>
+    <w:lsdException w:name="Block Text" w:semiHidden="1" w:unhideWhenUsed="1"/>
+    <w:lsdException w:name="Hyperlink" w:semiHidden="1" w:unhideWhenUsed="1"/>
+    <w:lsdException w:name="FollowedHyperlink" w:semiHidden="1" w:unhideWhenUsed="1"/>
     <w:lsdException w:name="Strong" w:uiPriority="22" w:qFormat="1"/>
     <w:lsdException w:name="Emphasis" w:qFormat="1"/>
+    <w:lsdException w:name="Document Map" w:semiHidden="1" w:unhideWhenUsed="1"/>
+    <w:lsdException w:name="Plain Text" w:semiHidden="1" w:unhideWhenUsed="1"/>
+    <w:lsdException w:name="E-mail Signature" w:semiHidden="1" w:unhideWhenUsed="1"/>
+    <w:lsdException w:name="HTML Top of Form" w:semiHidden="1" w:unhideWhenUsed="1"/>
+    <w:lsdException w:name="HTML Bottom of Form" w:semiHidden="1" w:unhideWhenUsed="1"/>
+    <w:lsdException w:name="Normal (Web)" w:semiHidden="1" w:unhideWhenUsed="1"/>
+    <w:lsdException w:name="HTML Acronym" w:semiHidden="1" w:unhideWhenUsed="1"/>
+    <w:lsdException w:name="HTML Address" w:semiHidden="1" w:unhideWhenUsed="1"/>
+    <w:lsdException w:name="HTML Cite" w:semiHidden="1" w:unhideWhenUsed="1"/>
+    <w:lsdException w:name="HTML Code" w:semiHidden="1" w:unhideWhenUsed="1"/>
+    <w:lsdException w:name="HTML Definition" w:semiHidden="1" w:unhideWhenUsed="1"/>
+    <w:lsdException w:name="HTML Keyboard" w:semiHidden="1" w:unhideWhenUsed="1"/>
+    <w:lsdException w:name="HTML Preformatted" w:semiHidden="1" w:unhideWhenUsed="1"/>
+    <w:lsdException w:name="HTML Sample" w:semiHidden="1" w:unhideWhenUsed="1"/>
+    <w:lsdException w:name="HTML Typewriter" w:semiHidden="1" w:unhideWhenUsed="1"/>
+    <w:lsdException w:name="HTML Variable" w:semiHidden="1" w:unhideWhenUsed="1"/>
+    <w:lsdException w:name="Normal Table" w:semiHidden="1" w:unhideWhenUsed="1"/>
+    <w:lsdException w:name="annotation subject" w:semiHidden="1" w:unhideWhenUsed="1"/>
+    <w:lsdException w:name="No List" w:semiHidden="1" w:unhideWhenUsed="1"/>
+    <w:lsdException w:name="Outline List 1" w:semiHidden="1" w:unhideWhenUsed="1"/>
+    <w:lsdException w:name="Outline List 2" w:semiHidden="1" w:unhideWhenUsed="1"/>
+    <w:lsdException w:name="Outline List 3" w:semiHidden="1" w:unhideWhenUsed="1"/>
+    <w:lsdException w:name="Table Simple 1" w:semiHidden="1" w:unhideWhenUsed="1"/>
+    <w:lsdException w:name="Table Simple 2" w:semiHidden="1" w:unhideWhenUsed="1"/>
+    <w:lsdException w:name="Table Simple 3" w:semiHidden="1" w:unhideWhenUsed="1"/>
+    <w:lsdException w:name="Table Classic 1" w:semiHidden="1" w:unhideWhenUsed="1"/>
+    <w:lsdException w:name="Table Classic 2" w:semiHidden="1" w:unhideWhenUsed="1"/>
+    <w:lsdException w:name="Table Classic 3" w:semiHidden="1" w:unhideWhenUsed="1"/>
+    <w:lsdException w:name="Table Classic 4" w:semiHidden="1" w:unhideWhenUsed="1"/>
+    <w:lsdException w:name="Table Colorful 1" w:semiHidden="1" w:unhideWhenUsed="1"/>
+    <w:lsdException w:name="Table Colorful 2" w:semiHidden="1" w:unhideWhenUsed="1"/>
+    <w:lsdException w:name="Table Colorful 3" w:semiHidden="1" w:unhideWhenUsed="1"/>
+    <w:lsdException w:name="Table Columns 1" w:semiHidden="1" w:unhideWhenUsed="1"/>
+    <w:lsdException w:name="Table Columns 2" w:semiHidden="1" w:unhideWhenUsed="1"/>
+    <w:lsdException w:name="Table Columns 3" w:semiHidden="1" w:unhideWhenUsed="1"/>
+    <w:lsdException w:name="Table Columns 4" w:semiHidden="1" w:unhideWhenUsed="1"/>
+    <w:lsdException w:name="Table Columns 5" w:semiHidden="1" w:unhideWhenUsed="1"/>
+    <w:lsdException w:name="Table Grid 1" w:semiHidden="1" w:unhideWhenUsed="1"/>
+    <w:lsdException w:name="Table Grid 2" w:semiHidden="1" w:unhideWhenUsed="1"/>
+    <w:lsdException w:name="Table Grid 3" w:semiHidden="1" w:unhideWhenUsed="1"/>
+    <w:lsdException w:name="Table Grid 4" w:semiHidden="1" w:unhideWhenUsed="1"/>
+    <w:lsdException w:name="Table Grid 5" w:semiHidden="1" w:unhideWhenUsed="1"/>
+    <w:lsdException w:name="Table Grid 6" w:semiHidden="1" w:unhideWhenUsed="1"/>
+    <w:lsdException w:name="Table Grid 7" w:semiHidden="1" w:unhideWhenUsed="1"/>
+    <w:lsdException w:name="Table Grid 8" w:semiHidden="1" w:unhideWhenUsed="1"/>
+    <w:lsdException w:name="Table List 1" w:semiHidden="1" w:unhideWhenUsed="1"/>
+    <w:lsdException w:name="Table List 2" w:semiHidden="1" w:unhideWhenUsed="1"/>
+    <w:lsdException w:name="Table List 3" w:semiHidden="1" w:unhideWhenUsed="1"/>
+    <w:lsdException w:name="Table List 4" w:semiHidden="1" w:unhideWhenUsed="1"/>
+    <w:lsdException w:name="Table List 5" w:semiHidden="1" w:unhideWhenUsed="1"/>
+    <w:lsdException w:name="Table List 6" w:semiHidden="1" w:unhideWhenUsed="1"/>
+    <w:lsdException w:name="Table List 7" w:semiHidden="1" w:unhideWhenUsed="1"/>
+    <w:lsdException w:name="Table List 8" w:semiHidden="1" w:unhideWhenUsed="1"/>
+    <w:lsdException w:name="Table 3D effects 1" w:semiHidden="1" w:unhideWhenUsed="1"/>
+    <w:lsdException w:name="Table 3D effects 2" w:semiHidden="1" w:unhideWhenUsed="1"/>
+    <w:lsdException w:name="Table 3D effects 3" w:semiHidden="1" w:unhideWhenUsed="1"/>
+    <w:lsdException w:name="Table Contemporary" w:semiHidden="1" w:unhideWhenUsed="1"/>
+    <w:lsdException w:name="Table Elegant" w:semiHidden="1" w:unhideWhenUsed="1"/>
+    <w:lsdException w:name="Table Professional" w:semiHidden="1" w:unhideWhenUsed="1"/>
+    <w:lsdException w:name="Table Subtle 1" w:semiHidden="1" w:unhideWhenUsed="1"/>
+    <w:lsdException w:name="Table Subtle 2" w:semiHidden="1" w:unhideWhenUsed="1"/>
+    <w:lsdException w:name="Table Web 1" w:semiHidden="1" w:unhideWhenUsed="1"/>
+    <w:lsdException w:name="Table Web 2" w:semiHidden="1" w:unhideWhenUsed="1"/>
+    <w:lsdException w:name="Table Web 3" w:semiHidden="1" w:unhideWhenUsed="1"/>
+    <w:lsdException w:name="Balloon Text" w:semiHidden="1" w:unhideWhenUsed="1"/>
+    <w:lsdException w:name="Table Theme" w:semiHidden="1" w:unhideWhenUsed="1"/>
     <w:lsdException w:name="Placeholder Text" w:semiHidden="1" w:uiPriority="99"/>
     <w:lsdException w:name="No Spacing" w:uiPriority="1" w:qFormat="1"/>
     <w:lsdException w:name="Light Shading" w:uiPriority="60"/>
@@ -13282,572 +13372,110 @@
     <w:lsdException w:name="Book Title" w:uiPriority="33" w:qFormat="1"/>
     <w:lsdException w:name="Bibliography" w:semiHidden="1" w:uiPriority="37" w:unhideWhenUsed="1"/>
     <w:lsdException w:name="TOC Heading" w:semiHidden="1" w:uiPriority="39" w:unhideWhenUsed="1" w:qFormat="1"/>
-  </w:latentStyles>
-  <w:style w:type="paragraph" w:default="1" w:styleId="Normal">
-    <w:name w:val="Normal"/>
-    <w:qFormat/>
-    <w:pPr>
-      <w:spacing w:after="80"/>
-      <w:jc w:val="both"/>
-    </w:pPr>
-    <w:rPr>
-      <w:sz w:val="18"/>
-    </w:rPr>
-  </w:style>
-  <w:style w:type="paragraph" w:styleId="Heading1">
-    <w:name w:val="heading 1"/>
-    <w:basedOn w:val="Normal"/>
-    <w:next w:val="Normal"/>
-    <w:qFormat/>
-    <w:pPr>
-      <w:keepNext/>
-      <w:numPr>
-        <w:numId w:val="1"/>
-      </w:numPr>
-      <w:spacing w:before="40" w:after="0"/>
-      <w:jc w:val="left"/>
-      <w:outlineLvl w:val="0"/>
-    </w:pPr>
-    <w:rPr>
-      <w:b/>
-      <w:kern w:val="28"/>
-      <w:sz w:val="24"/>
-    </w:rPr>
-  </w:style>
-  <w:style w:type="paragraph" w:styleId="Heading2">
-    <w:name w:val="heading 2"/>
-    <w:basedOn w:val="Heading1"/>
-    <w:next w:val="Normal"/>
-    <w:qFormat/>
-    <w:pPr>
-      <w:numPr>
-        <w:ilvl w:val="1"/>
-      </w:numPr>
-      <w:outlineLvl w:val="1"/>
-    </w:pPr>
-  </w:style>
-  <w:style w:type="paragraph" w:styleId="Heading3">
-    <w:name w:val="heading 3"/>
-    <w:basedOn w:val="Heading2"/>
-    <w:next w:val="Normal"/>
-    <w:qFormat/>
-    <w:pPr>
-      <w:numPr>
-        <w:ilvl w:val="2"/>
-      </w:numPr>
-      <w:outlineLvl w:val="2"/>
-    </w:pPr>
-    <w:rPr>
-      <w:b w:val="0"/>
-      <w:i/>
-      <w:sz w:val="22"/>
-    </w:rPr>
-  </w:style>
-  <w:style w:type="paragraph" w:styleId="Heading4">
-    <w:name w:val="heading 4"/>
-    <w:basedOn w:val="Heading3"/>
-    <w:next w:val="Normal"/>
-    <w:qFormat/>
-    <w:pPr>
-      <w:numPr>
-        <w:ilvl w:val="3"/>
-      </w:numPr>
-      <w:outlineLvl w:val="3"/>
-    </w:pPr>
-  </w:style>
-  <w:style w:type="paragraph" w:styleId="Heading5">
-    <w:name w:val="heading 5"/>
-    <w:basedOn w:val="ListNumber3"/>
-    <w:next w:val="Normal"/>
-    <w:qFormat/>
-    <w:pPr>
-      <w:numPr>
-        <w:ilvl w:val="4"/>
-        <w:numId w:val="1"/>
-      </w:numPr>
-      <w:spacing w:before="40" w:after="0"/>
-      <w:ind w:left="0" w:firstLine="0"/>
-      <w:jc w:val="left"/>
-      <w:outlineLvl w:val="4"/>
-    </w:pPr>
-    <w:rPr>
-      <w:i/>
-      <w:sz w:val="22"/>
-    </w:rPr>
-  </w:style>
-  <w:style w:type="paragraph" w:styleId="Heading6">
-    <w:name w:val="heading 6"/>
-    <w:basedOn w:val="Normal"/>
-    <w:next w:val="Normal"/>
-    <w:qFormat/>
-    <w:pPr>
-      <w:numPr>
-        <w:ilvl w:val="5"/>
-        <w:numId w:val="1"/>
-      </w:numPr>
-      <w:spacing w:before="240" w:after="60"/>
-      <w:outlineLvl w:val="5"/>
-    </w:pPr>
-    <w:rPr>
-      <w:rFonts w:ascii="Arial" w:hAnsi="Arial"/>
-      <w:i/>
-      <w:sz w:val="22"/>
-    </w:rPr>
-  </w:style>
-  <w:style w:type="paragraph" w:styleId="Heading7">
-    <w:name w:val="heading 7"/>
-    <w:basedOn w:val="Normal"/>
-    <w:next w:val="Normal"/>
-    <w:qFormat/>
-    <w:pPr>
-      <w:numPr>
-        <w:ilvl w:val="6"/>
-        <w:numId w:val="1"/>
-      </w:numPr>
-      <w:spacing w:before="240" w:after="60"/>
-      <w:outlineLvl w:val="6"/>
-    </w:pPr>
-    <w:rPr>
-      <w:rFonts w:ascii="Arial" w:hAnsi="Arial"/>
-    </w:rPr>
-  </w:style>
-  <w:style w:type="paragraph" w:styleId="Heading8">
-    <w:name w:val="heading 8"/>
-    <w:basedOn w:val="Normal"/>
-    <w:next w:val="Normal"/>
-    <w:qFormat/>
-    <w:pPr>
-      <w:numPr>
-        <w:ilvl w:val="7"/>
-        <w:numId w:val="1"/>
-      </w:numPr>
-      <w:spacing w:before="240" w:after="60"/>
-      <w:outlineLvl w:val="7"/>
-    </w:pPr>
-    <w:rPr>
-      <w:rFonts w:ascii="Arial" w:hAnsi="Arial"/>
-      <w:i/>
-    </w:rPr>
-  </w:style>
-  <w:style w:type="paragraph" w:styleId="Heading9">
-    <w:name w:val="heading 9"/>
-    <w:basedOn w:val="Normal"/>
-    <w:next w:val="Normal"/>
-    <w:qFormat/>
-    <w:pPr>
-      <w:numPr>
-        <w:ilvl w:val="8"/>
-        <w:numId w:val="1"/>
-      </w:numPr>
-      <w:spacing w:before="240" w:after="60"/>
-      <w:outlineLvl w:val="8"/>
-    </w:pPr>
-    <w:rPr>
-      <w:rFonts w:ascii="Arial" w:hAnsi="Arial"/>
-      <w:i/>
-    </w:rPr>
-  </w:style>
-  <w:style w:type="character" w:default="1" w:styleId="DefaultParagraphFont">
-    <w:name w:val="Default Paragraph Font"/>
-    <w:uiPriority w:val="1"/>
-    <w:semiHidden/>
-    <w:unhideWhenUsed/>
-  </w:style>
-  <w:style w:type="table" w:default="1" w:styleId="TableNormal">
-    <w:name w:val="Normal Table"/>
-    <w:uiPriority w:val="99"/>
-    <w:semiHidden/>
-    <w:unhideWhenUsed/>
-    <w:tblPr>
-      <w:tblInd w:w="0" w:type="dxa"/>
-      <w:tblCellMar>
-        <w:top w:w="0" w:type="dxa"/>
-        <w:left w:w="108" w:type="dxa"/>
-        <w:bottom w:w="0" w:type="dxa"/>
-        <w:right w:w="108" w:type="dxa"/>
-      </w:tblCellMar>
-    </w:tblPr>
-  </w:style>
-  <w:style w:type="numbering" w:default="1" w:styleId="NoList">
-    <w:name w:val="No List"/>
-    <w:uiPriority w:val="99"/>
-    <w:semiHidden/>
-    <w:unhideWhenUsed/>
-  </w:style>
-  <w:style w:type="character" w:styleId="FootnoteReference">
-    <w:name w:val="footnote reference"/>
-    <w:semiHidden/>
-    <w:rPr>
-      <w:rFonts w:ascii="Times New Roman" w:hAnsi="Times New Roman"/>
-      <w:sz w:val="18"/>
-      <w:vertAlign w:val="superscript"/>
-    </w:rPr>
-  </w:style>
-  <w:style w:type="paragraph" w:customStyle="1" w:styleId="Author">
-    <w:name w:val="Author"/>
-    <w:basedOn w:val="Normal"/>
-    <w:pPr>
-      <w:jc w:val="center"/>
-    </w:pPr>
-    <w:rPr>
-      <w:rFonts w:ascii="Helvetica" w:hAnsi="Helvetica"/>
-      <w:sz w:val="24"/>
-    </w:rPr>
-  </w:style>
-  <w:style w:type="paragraph" w:customStyle="1" w:styleId="Paper-Title">
-    <w:name w:val="Paper-Title"/>
-    <w:basedOn w:val="Normal"/>
-    <w:pPr>
-      <w:spacing w:after="120"/>
-      <w:jc w:val="center"/>
-    </w:pPr>
-    <w:rPr>
-      <w:rFonts w:ascii="Helvetica" w:hAnsi="Helvetica"/>
-      <w:b/>
-      <w:sz w:val="36"/>
-    </w:rPr>
-  </w:style>
-  <w:style w:type="paragraph" w:customStyle="1" w:styleId="Affiliations">
-    <w:name w:val="Affiliations"/>
-    <w:basedOn w:val="Normal"/>
-    <w:rsid w:val="00F5619A"/>
-    <w:pPr>
-      <w:spacing w:after="0"/>
-      <w:jc w:val="center"/>
-    </w:pPr>
-    <w:rPr>
-      <w:rFonts w:ascii="Helvetica" w:hAnsi="Helvetica"/>
-      <w:sz w:val="20"/>
-    </w:rPr>
-  </w:style>
-  <w:style w:type="paragraph" w:styleId="FootnoteText">
-    <w:name w:val="footnote text"/>
-    <w:basedOn w:val="Normal"/>
-    <w:semiHidden/>
-    <w:pPr>
-      <w:ind w:left="144" w:hanging="144"/>
-    </w:pPr>
-  </w:style>
-  <w:style w:type="paragraph" w:customStyle="1" w:styleId="Bullet">
-    <w:name w:val="Bullet"/>
-    <w:basedOn w:val="Normal"/>
-    <w:pPr>
-      <w:ind w:left="144" w:hanging="144"/>
-    </w:pPr>
-  </w:style>
-  <w:style w:type="paragraph" w:styleId="Footer">
-    <w:name w:val="footer"/>
-    <w:basedOn w:val="Normal"/>
-    <w:pPr>
-      <w:tabs>
-        <w:tab w:val="center" w:pos="4320"/>
-        <w:tab w:val="right" w:pos="8640"/>
-      </w:tabs>
-    </w:pPr>
-  </w:style>
-  <w:style w:type="paragraph" w:customStyle="1" w:styleId="E-Mail">
-    <w:name w:val="E-Mail"/>
-    <w:basedOn w:val="Author"/>
-    <w:pPr>
-      <w:spacing w:after="60"/>
-    </w:pPr>
-  </w:style>
-  <w:style w:type="paragraph" w:customStyle="1" w:styleId="Abstract">
-    <w:name w:val="Abstract"/>
-    <w:basedOn w:val="Heading1"/>
-    <w:pPr>
-      <w:numPr>
-        <w:numId w:val="0"/>
-      </w:numPr>
-      <w:spacing w:before="0" w:after="120"/>
-      <w:jc w:val="both"/>
-      <w:outlineLvl w:val="9"/>
-    </w:pPr>
-    <w:rPr>
-      <w:b w:val="0"/>
-      <w:sz w:val="18"/>
-    </w:rPr>
-  </w:style>
-  <w:style w:type="paragraph" w:styleId="ListNumber3">
-    <w:name w:val="List Number 3"/>
-    <w:basedOn w:val="Normal"/>
-    <w:pPr>
-      <w:ind w:left="1080" w:hanging="360"/>
-    </w:pPr>
-  </w:style>
-  <w:style w:type="paragraph" w:customStyle="1" w:styleId="Captions">
-    <w:name w:val="Captions"/>
-    <w:basedOn w:val="Normal"/>
-    <w:pPr>
-      <w:framePr w:w="4680" w:h="2160" w:hRule="exact" w:hSpace="187" w:wrap="around" w:hAnchor="text" w:yAlign="bottom" w:anchorLock="1"/>
-      <w:jc w:val="center"/>
-    </w:pPr>
-    <w:rPr>
-      <w:b/>
-    </w:rPr>
-  </w:style>
-  <w:style w:type="paragraph" w:customStyle="1" w:styleId="References">
-    <w:name w:val="References"/>
-    <w:basedOn w:val="Normal"/>
-    <w:pPr>
-      <w:numPr>
-        <w:numId w:val="2"/>
-      </w:numPr>
-      <w:jc w:val="left"/>
-    </w:pPr>
-  </w:style>
-  <w:style w:type="character" w:styleId="PageNumber">
-    <w:name w:val="page number"/>
-    <w:basedOn w:val="DefaultParagraphFont"/>
-  </w:style>
-  <w:style w:type="paragraph" w:styleId="BodyTextIndent">
-    <w:name w:val="Body Text Indent"/>
-    <w:basedOn w:val="Normal"/>
-    <w:pPr>
-      <w:spacing w:after="0"/>
-      <w:ind w:firstLine="360"/>
-    </w:pPr>
-  </w:style>
-  <w:style w:type="paragraph" w:styleId="DocumentMap">
-    <w:name w:val="Document Map"/>
-    <w:basedOn w:val="Normal"/>
-    <w:semiHidden/>
-    <w:pPr>
-      <w:shd w:val="clear" w:color="auto" w:fill="000080"/>
-    </w:pPr>
-    <w:rPr>
-      <w:rFonts w:ascii="Tahoma" w:hAnsi="Tahoma" w:cs="Tahoma"/>
-    </w:rPr>
-  </w:style>
-  <w:style w:type="paragraph" w:styleId="Caption">
-    <w:name w:val="caption"/>
-    <w:basedOn w:val="Normal"/>
-    <w:next w:val="Normal"/>
-    <w:qFormat/>
-    <w:pPr>
-      <w:jc w:val="center"/>
-    </w:pPr>
-    <w:rPr>
-      <w:rFonts w:cs="Miriam"/>
-      <w:b/>
-      <w:bCs/>
-      <w:szCs w:val="18"/>
-      <w:lang w:eastAsia="en-AU"/>
-    </w:rPr>
-  </w:style>
-  <w:style w:type="paragraph" w:styleId="BodyText">
-    <w:name w:val="Body Text"/>
-    <w:basedOn w:val="Normal"/>
-    <w:pPr>
-      <w:framePr w:w="4680" w:h="2112" w:hRule="exact" w:hSpace="187" w:wrap="around" w:vAnchor="page" w:hAnchor="page" w:x="1155" w:y="12245" w:anchorLock="1"/>
-      <w:spacing w:after="0"/>
-    </w:pPr>
-    <w:rPr>
-      <w:sz w:val="16"/>
-    </w:rPr>
-  </w:style>
-  <w:style w:type="character" w:styleId="Hyperlink">
-    <w:name w:val="Hyperlink"/>
-    <w:rPr>
-      <w:color w:val="0000FF"/>
-      <w:u w:val="single"/>
-    </w:rPr>
-  </w:style>
-  <w:style w:type="paragraph" w:styleId="Header">
-    <w:name w:val="header"/>
-    <w:basedOn w:val="Normal"/>
-    <w:pPr>
-      <w:tabs>
-        <w:tab w:val="center" w:pos="4320"/>
-        <w:tab w:val="right" w:pos="8640"/>
-      </w:tabs>
-    </w:pPr>
-  </w:style>
-  <w:style w:type="character" w:styleId="FollowedHyperlink">
-    <w:name w:val="FollowedHyperlink"/>
-    <w:rsid w:val="0062758A"/>
-    <w:rPr>
-      <w:color w:val="800080"/>
-      <w:u w:val="single"/>
-    </w:rPr>
-  </w:style>
-  <w:style w:type="character" w:styleId="Strong">
-    <w:name w:val="Strong"/>
-    <w:uiPriority w:val="22"/>
-    <w:qFormat/>
-    <w:rsid w:val="00B606DF"/>
-    <w:rPr>
-      <w:rFonts w:cs="Times New Roman"/>
-      <w:b/>
-      <w:bCs/>
-    </w:rPr>
-  </w:style>
-  <w:style w:type="paragraph" w:styleId="BalloonText">
-    <w:name w:val="Balloon Text"/>
-    <w:basedOn w:val="Normal"/>
-    <w:link w:val="BalloonTextChar"/>
-    <w:rsid w:val="00D5054B"/>
-    <w:pPr>
-      <w:spacing w:after="0"/>
-    </w:pPr>
-    <w:rPr>
-      <w:rFonts w:ascii="Tahoma" w:hAnsi="Tahoma" w:cs="Tahoma"/>
-      <w:sz w:val="16"/>
-      <w:szCs w:val="16"/>
-    </w:rPr>
-  </w:style>
-  <w:style w:type="character" w:customStyle="1" w:styleId="BalloonTextChar">
-    <w:name w:val="Balloon Text Char"/>
-    <w:basedOn w:val="DefaultParagraphFont"/>
-    <w:link w:val="BalloonText"/>
-    <w:rsid w:val="00D5054B"/>
-    <w:rPr>
-      <w:rFonts w:ascii="Tahoma" w:hAnsi="Tahoma" w:cs="Tahoma"/>
-      <w:sz w:val="16"/>
-      <w:szCs w:val="16"/>
-    </w:rPr>
-  </w:style>
-</w:styles>
-</file>
-
-<file path=word/stylesWithEffects.xml><?xml version="1.0" encoding="utf-8"?>
-<w:styles xmlns:wpc="http://schemas.microsoft.com/office/word/2010/wordprocessingCanvas" xmlns:mc="http://schemas.openxmlformats.org/markup-compatibility/2006" xmlns:o="urn:schemas-microsoft-com:office:office" xmlns:r="http://schemas.openxmlformats.org/officeDocument/2006/relationships" xmlns:m="http://schemas.openxmlformats.org/officeDocument/2006/math" xmlns:v="urn:schemas-microsoft-com:vml" xmlns:wp14="http://schemas.microsoft.com/office/word/2010/wordprocessingDrawing" xmlns:wp="http://schemas.openxmlformats.org/drawingml/2006/wordprocessingDrawing" xmlns:w10="urn:schemas-microsoft-com:office:word" xmlns:w="http://schemas.openxmlformats.org/wordprocessingml/2006/main" xmlns:w14="http://schemas.microsoft.com/office/word/2010/wordml" xmlns:wpg="http://schemas.microsoft.com/office/word/2010/wordprocessingGroup" xmlns:wpi="http://schemas.microsoft.com/office/word/2010/wordprocessingInk" xmlns:wne="http://schemas.microsoft.com/office/word/2006/wordml" xmlns:wps="http://schemas.microsoft.com/office/word/2010/wordprocessingShape" mc:Ignorable="w14 wp14">
-  <w:docDefaults>
-    <w:rPrDefault>
-      <w:rPr>
-        <w:rFonts w:ascii="Times New Roman" w:eastAsia="Times New Roman" w:hAnsi="Times New Roman" w:cs="Times New Roman"/>
-        <w:lang w:val="en-US" w:eastAsia="en-US" w:bidi="ar-SA"/>
-      </w:rPr>
-    </w:rPrDefault>
-    <w:pPrDefault/>
-  </w:docDefaults>
-  <w:latentStyles w:defLockedState="0" w:defUIPriority="0" w:defSemiHidden="0" w:defUnhideWhenUsed="0" w:defQFormat="0" w:count="267">
-    <w:lsdException w:name="Normal" w:qFormat="1"/>
-    <w:lsdException w:name="heading 1" w:qFormat="1"/>
-    <w:lsdException w:name="heading 2" w:qFormat="1"/>
-    <w:lsdException w:name="heading 3" w:qFormat="1"/>
-    <w:lsdException w:name="heading 4" w:qFormat="1"/>
-    <w:lsdException w:name="heading 5" w:qFormat="1"/>
-    <w:lsdException w:name="heading 6" w:qFormat="1"/>
-    <w:lsdException w:name="heading 7" w:qFormat="1"/>
-    <w:lsdException w:name="heading 8" w:qFormat="1"/>
-    <w:lsdException w:name="heading 9" w:qFormat="1"/>
-    <w:lsdException w:name="caption" w:qFormat="1"/>
-    <w:lsdException w:name="Title" w:qFormat="1"/>
-    <w:lsdException w:name="Subtitle" w:qFormat="1"/>
-    <w:lsdException w:name="Strong" w:uiPriority="22" w:qFormat="1"/>
-    <w:lsdException w:name="Emphasis" w:qFormat="1"/>
-    <w:lsdException w:name="Placeholder Text" w:semiHidden="1" w:uiPriority="99"/>
-    <w:lsdException w:name="No Spacing" w:uiPriority="1" w:qFormat="1"/>
-    <w:lsdException w:name="Light Shading" w:uiPriority="60"/>
-    <w:lsdException w:name="Light List" w:uiPriority="61"/>
-    <w:lsdException w:name="Light Grid" w:uiPriority="62"/>
-    <w:lsdException w:name="Medium Shading 1" w:uiPriority="63"/>
-    <w:lsdException w:name="Medium Shading 2" w:uiPriority="64"/>
-    <w:lsdException w:name="Medium List 1" w:uiPriority="65"/>
-    <w:lsdException w:name="Medium List 2" w:uiPriority="66"/>
-    <w:lsdException w:name="Medium Grid 1" w:uiPriority="67"/>
-    <w:lsdException w:name="Medium Grid 2" w:uiPriority="68"/>
-    <w:lsdException w:name="Medium Grid 3" w:uiPriority="69"/>
-    <w:lsdException w:name="Dark List" w:uiPriority="70"/>
-    <w:lsdException w:name="Colorful Shading" w:uiPriority="71"/>
-    <w:lsdException w:name="Colorful List" w:uiPriority="72"/>
-    <w:lsdException w:name="Colorful Grid" w:uiPriority="73"/>
-    <w:lsdException w:name="Light Shading Accent 1" w:uiPriority="60"/>
-    <w:lsdException w:name="Light List Accent 1" w:uiPriority="61"/>
-    <w:lsdException w:name="Light Grid Accent 1" w:uiPriority="62"/>
-    <w:lsdException w:name="Medium Shading 1 Accent 1" w:uiPriority="63"/>
-    <w:lsdException w:name="Medium Shading 2 Accent 1" w:uiPriority="64"/>
-    <w:lsdException w:name="Medium List 1 Accent 1" w:uiPriority="65"/>
-    <w:lsdException w:name="Revision" w:semiHidden="1" w:uiPriority="99"/>
-    <w:lsdException w:name="List Paragraph" w:uiPriority="34" w:qFormat="1"/>
-    <w:lsdException w:name="Quote" w:uiPriority="29" w:qFormat="1"/>
-    <w:lsdException w:name="Intense Quote" w:uiPriority="30" w:qFormat="1"/>
-    <w:lsdException w:name="Medium List 2 Accent 1" w:uiPriority="66"/>
-    <w:lsdException w:name="Medium Grid 1 Accent 1" w:uiPriority="67"/>
-    <w:lsdException w:name="Medium Grid 2 Accent 1" w:uiPriority="68"/>
-    <w:lsdException w:name="Medium Grid 3 Accent 1" w:uiPriority="69"/>
-    <w:lsdException w:name="Dark List Accent 1" w:uiPriority="70"/>
-    <w:lsdException w:name="Colorful Shading Accent 1" w:uiPriority="71"/>
-    <w:lsdException w:name="Colorful List Accent 1" w:uiPriority="72"/>
-    <w:lsdException w:name="Colorful Grid Accent 1" w:uiPriority="73"/>
-    <w:lsdException w:name="Light Shading Accent 2" w:uiPriority="60"/>
-    <w:lsdException w:name="Light List Accent 2" w:uiPriority="61"/>
-    <w:lsdException w:name="Light Grid Accent 2" w:uiPriority="62"/>
-    <w:lsdException w:name="Medium Shading 1 Accent 2" w:uiPriority="63"/>
-    <w:lsdException w:name="Medium Shading 2 Accent 2" w:uiPriority="64"/>
-    <w:lsdException w:name="Medium List 1 Accent 2" w:uiPriority="65"/>
-    <w:lsdException w:name="Medium List 2 Accent 2" w:uiPriority="66"/>
-    <w:lsdException w:name="Medium Grid 1 Accent 2" w:uiPriority="67"/>
-    <w:lsdException w:name="Medium Grid 2 Accent 2" w:uiPriority="68"/>
-    <w:lsdException w:name="Medium Grid 3 Accent 2" w:uiPriority="69"/>
-    <w:lsdException w:name="Dark List Accent 2" w:uiPriority="70"/>
-    <w:lsdException w:name="Colorful Shading Accent 2" w:uiPriority="71"/>
-    <w:lsdException w:name="Colorful List Accent 2" w:uiPriority="72"/>
-    <w:lsdException w:name="Colorful Grid Accent 2" w:uiPriority="73"/>
-    <w:lsdException w:name="Light Shading Accent 3" w:uiPriority="60"/>
-    <w:lsdException w:name="Light List Accent 3" w:uiPriority="61"/>
-    <w:lsdException w:name="Light Grid Accent 3" w:uiPriority="62"/>
-    <w:lsdException w:name="Medium Shading 1 Accent 3" w:uiPriority="63"/>
-    <w:lsdException w:name="Medium Shading 2 Accent 3" w:uiPriority="64"/>
-    <w:lsdException w:name="Medium List 1 Accent 3" w:uiPriority="65"/>
-    <w:lsdException w:name="Medium List 2 Accent 3" w:uiPriority="66"/>
-    <w:lsdException w:name="Medium Grid 1 Accent 3" w:uiPriority="67"/>
-    <w:lsdException w:name="Medium Grid 2 Accent 3" w:uiPriority="68"/>
-    <w:lsdException w:name="Medium Grid 3 Accent 3" w:uiPriority="69"/>
-    <w:lsdException w:name="Dark List Accent 3" w:uiPriority="70"/>
-    <w:lsdException w:name="Colorful Shading Accent 3" w:uiPriority="71"/>
-    <w:lsdException w:name="Colorful List Accent 3" w:uiPriority="72"/>
-    <w:lsdException w:name="Colorful Grid Accent 3" w:uiPriority="73"/>
-    <w:lsdException w:name="Light Shading Accent 4" w:uiPriority="60"/>
-    <w:lsdException w:name="Light List Accent 4" w:uiPriority="61"/>
-    <w:lsdException w:name="Light Grid Accent 4" w:uiPriority="62"/>
-    <w:lsdException w:name="Medium Shading 1 Accent 4" w:uiPriority="63"/>
-    <w:lsdException w:name="Medium Shading 2 Accent 4" w:uiPriority="64"/>
-    <w:lsdException w:name="Medium List 1 Accent 4" w:uiPriority="65"/>
-    <w:lsdException w:name="Medium List 2 Accent 4" w:uiPriority="66"/>
-    <w:lsdException w:name="Medium Grid 1 Accent 4" w:uiPriority="67"/>
-    <w:lsdException w:name="Medium Grid 2 Accent 4" w:uiPriority="68"/>
-    <w:lsdException w:name="Medium Grid 3 Accent 4" w:uiPriority="69"/>
-    <w:lsdException w:name="Dark List Accent 4" w:uiPriority="70"/>
-    <w:lsdException w:name="Colorful Shading Accent 4" w:uiPriority="71"/>
-    <w:lsdException w:name="Colorful List Accent 4" w:uiPriority="72"/>
-    <w:lsdException w:name="Colorful Grid Accent 4" w:uiPriority="73"/>
-    <w:lsdException w:name="Light Shading Accent 5" w:uiPriority="60"/>
-    <w:lsdException w:name="Light List Accent 5" w:uiPriority="61"/>
-    <w:lsdException w:name="Light Grid Accent 5" w:uiPriority="62"/>
-    <w:lsdException w:name="Medium Shading 1 Accent 5" w:uiPriority="63"/>
-    <w:lsdException w:name="Medium Shading 2 Accent 5" w:uiPriority="64"/>
-    <w:lsdException w:name="Medium List 1 Accent 5" w:uiPriority="65"/>
-    <w:lsdException w:name="Medium List 2 Accent 5" w:uiPriority="66"/>
-    <w:lsdException w:name="Medium Grid 1 Accent 5" w:uiPriority="67"/>
-    <w:lsdException w:name="Medium Grid 2 Accent 5" w:uiPriority="68"/>
-    <w:lsdException w:name="Medium Grid 3 Accent 5" w:uiPriority="69"/>
-    <w:lsdException w:name="Dark List Accent 5" w:uiPriority="70"/>
-    <w:lsdException w:name="Colorful Shading Accent 5" w:uiPriority="71"/>
-    <w:lsdException w:name="Colorful List Accent 5" w:uiPriority="72"/>
-    <w:lsdException w:name="Colorful Grid Accent 5" w:uiPriority="73"/>
-    <w:lsdException w:name="Light Shading Accent 6" w:uiPriority="60"/>
-    <w:lsdException w:name="Light List Accent 6" w:uiPriority="61"/>
-    <w:lsdException w:name="Light Grid Accent 6" w:uiPriority="62"/>
-    <w:lsdException w:name="Medium Shading 1 Accent 6" w:uiPriority="63"/>
-    <w:lsdException w:name="Medium Shading 2 Accent 6" w:uiPriority="64"/>
-    <w:lsdException w:name="Medium List 1 Accent 6" w:uiPriority="65"/>
-    <w:lsdException w:name="Medium List 2 Accent 6" w:uiPriority="66"/>
-    <w:lsdException w:name="Medium Grid 1 Accent 6" w:uiPriority="67"/>
-    <w:lsdException w:name="Medium Grid 2 Accent 6" w:uiPriority="68"/>
-    <w:lsdException w:name="Medium Grid 3 Accent 6" w:uiPriority="69"/>
-    <w:lsdException w:name="Dark List Accent 6" w:uiPriority="70"/>
-    <w:lsdException w:name="Colorful Shading Accent 6" w:uiPriority="71"/>
-    <w:lsdException w:name="Colorful List Accent 6" w:uiPriority="72"/>
-    <w:lsdException w:name="Colorful Grid Accent 6" w:uiPriority="73"/>
-    <w:lsdException w:name="Subtle Emphasis" w:uiPriority="19" w:qFormat="1"/>
-    <w:lsdException w:name="Intense Emphasis" w:uiPriority="21" w:qFormat="1"/>
-    <w:lsdException w:name="Subtle Reference" w:uiPriority="31" w:qFormat="1"/>
-    <w:lsdException w:name="Intense Reference" w:uiPriority="32" w:qFormat="1"/>
-    <w:lsdException w:name="Book Title" w:uiPriority="33" w:qFormat="1"/>
-    <w:lsdException w:name="Bibliography" w:semiHidden="1" w:uiPriority="37" w:unhideWhenUsed="1"/>
-    <w:lsdException w:name="TOC Heading" w:semiHidden="1" w:uiPriority="39" w:unhideWhenUsed="1" w:qFormat="1"/>
+    <w:lsdException w:name="Plain Table 1" w:uiPriority="41"/>
+    <w:lsdException w:name="Plain Table 2" w:uiPriority="42"/>
+    <w:lsdException w:name="Plain Table 3" w:uiPriority="43"/>
+    <w:lsdException w:name="Plain Table 4" w:uiPriority="44"/>
+    <w:lsdException w:name="Plain Table 5" w:uiPriority="45"/>
+    <w:lsdException w:name="Grid Table Light" w:uiPriority="40"/>
+    <w:lsdException w:name="Grid Table 1 Light" w:uiPriority="46"/>
+    <w:lsdException w:name="Grid Table 2" w:uiPriority="47"/>
+    <w:lsdException w:name="Grid Table 3" w:uiPriority="48"/>
+    <w:lsdException w:name="Grid Table 4" w:uiPriority="49"/>
+    <w:lsdException w:name="Grid Table 5 Dark" w:uiPriority="50"/>
+    <w:lsdException w:name="Grid Table 6 Colorful" w:uiPriority="51"/>
+    <w:lsdException w:name="Grid Table 7 Colorful" w:uiPriority="52"/>
+    <w:lsdException w:name="Grid Table 1 Light Accent 1" w:uiPriority="46"/>
+    <w:lsdException w:name="Grid Table 2 Accent 1" w:uiPriority="47"/>
+    <w:lsdException w:name="Grid Table 3 Accent 1" w:uiPriority="48"/>
+    <w:lsdException w:name="Grid Table 4 Accent 1" w:uiPriority="49"/>
+    <w:lsdException w:name="Grid Table 5 Dark Accent 1" w:uiPriority="50"/>
+    <w:lsdException w:name="Grid Table 6 Colorful Accent 1" w:uiPriority="51"/>
+    <w:lsdException w:name="Grid Table 7 Colorful Accent 1" w:uiPriority="52"/>
+    <w:lsdException w:name="Grid Table 1 Light Accent 2" w:uiPriority="46"/>
+    <w:lsdException w:name="Grid Table 2 Accent 2" w:uiPriority="47"/>
+    <w:lsdException w:name="Grid Table 3 Accent 2" w:uiPriority="48"/>
+    <w:lsdException w:name="Grid Table 4 Accent 2" w:uiPriority="49"/>
+    <w:lsdException w:name="Grid Table 5 Dark Accent 2" w:uiPriority="50"/>
+    <w:lsdException w:name="Grid Table 6 Colorful Accent 2" w:uiPriority="51"/>
+    <w:lsdException w:name="Grid Table 7 Colorful Accent 2" w:uiPriority="52"/>
+    <w:lsdException w:name="Grid Table 1 Light Accent 3" w:uiPriority="46"/>
+    <w:lsdException w:name="Grid Table 2 Accent 3" w:uiPriority="47"/>
+    <w:lsdException w:name="Grid Table 3 Accent 3" w:uiPriority="48"/>
+    <w:lsdException w:name="Grid Table 4 Accent 3" w:uiPriority="49"/>
+    <w:lsdException w:name="Grid Table 5 Dark Accent 3" w:uiPriority="50"/>
+    <w:lsdException w:name="Grid Table 6 Colorful Accent 3" w:uiPriority="51"/>
+    <w:lsdException w:name="Grid Table 7 Colorful Accent 3" w:uiPriority="52"/>
+    <w:lsdException w:name="Grid Table 1 Light Accent 4" w:uiPriority="46"/>
+    <w:lsdException w:name="Grid Table 2 Accent 4" w:uiPriority="47"/>
+    <w:lsdException w:name="Grid Table 3 Accent 4" w:uiPriority="48"/>
+    <w:lsdException w:name="Grid Table 4 Accent 4" w:uiPriority="49"/>
+    <w:lsdException w:name="Grid Table 5 Dark Accent 4" w:uiPriority="50"/>
+    <w:lsdException w:name="Grid Table 6 Colorful Accent 4" w:uiPriority="51"/>
+    <w:lsdException w:name="Grid Table 7 Colorful Accent 4" w:uiPriority="52"/>
+    <w:lsdException w:name="Grid Table 1 Light Accent 5" w:uiPriority="46"/>
+    <w:lsdException w:name="Grid Table 2 Accent 5" w:uiPriority="47"/>
+    <w:lsdException w:name="Grid Table 3 Accent 5" w:uiPriority="48"/>
+    <w:lsdException w:name="Grid Table 4 Accent 5" w:uiPriority="49"/>
+    <w:lsdException w:name="Grid Table 5 Dark Accent 5" w:uiPriority="50"/>
+    <w:lsdException w:name="Grid Table 6 Colorful Accent 5" w:uiPriority="51"/>
+    <w:lsdException w:name="Grid Table 7 Colorful Accent 5" w:uiPriority="52"/>
+    <w:lsdException w:name="Grid Table 1 Light Accent 6" w:uiPriority="46"/>
+    <w:lsdException w:name="Grid Table 2 Accent 6" w:uiPriority="47"/>
+    <w:lsdException w:name="Grid Table 3 Accent 6" w:uiPriority="48"/>
+    <w:lsdException w:name="Grid Table 4 Accent 6" w:uiPriority="49"/>
+    <w:lsdException w:name="Grid Table 5 Dark Accent 6" w:uiPriority="50"/>
+    <w:lsdException w:name="Grid Table 6 Colorful Accent 6" w:uiPriority="51"/>
+    <w:lsdException w:name="Grid Table 7 Colorful Accent 6" w:uiPriority="52"/>
+    <w:lsdException w:name="List Table 1 Light" w:uiPriority="46"/>
+    <w:lsdException w:name="List Table 2" w:uiPriority="47"/>
+    <w:lsdException w:name="List Table 3" w:uiPriority="48"/>
+    <w:lsdException w:name="List Table 4" w:uiPriority="49"/>
+    <w:lsdException w:name="List Table 5 Dark" w:uiPriority="50"/>
+    <w:lsdException w:name="List Table 6 Colorful" w:uiPriority="51"/>
+    <w:lsdException w:name="List Table 7 Colorful" w:uiPriority="52"/>
+    <w:lsdException w:name="List Table 1 Light Accent 1" w:uiPriority="46"/>
+    <w:lsdException w:name="List Table 2 Accent 1" w:uiPriority="47"/>
+    <w:lsdException w:name="List Table 3 Accent 1" w:uiPriority="48"/>
+    <w:lsdException w:name="List Table 4 Accent 1" w:uiPriority="49"/>
+    <w:lsdException w:name="List Table 5 Dark Accent 1" w:uiPriority="50"/>
+    <w:lsdException w:name="List Table 6 Colorful Accent 1" w:uiPriority="51"/>
+    <w:lsdException w:name="List Table 7 Colorful Accent 1" w:uiPriority="52"/>
+    <w:lsdException w:name="List Table 1 Light Accent 2" w:uiPriority="46"/>
+    <w:lsdException w:name="List Table 2 Accent 2" w:uiPriority="47"/>
+    <w:lsdException w:name="List Table 3 Accent 2" w:uiPriority="48"/>
+    <w:lsdException w:name="List Table 4 Accent 2" w:uiPriority="49"/>
+    <w:lsdException w:name="List Table 5 Dark Accent 2" w:uiPriority="50"/>
+    <w:lsdException w:name="List Table 6 Colorful Accent 2" w:uiPriority="51"/>
+    <w:lsdException w:name="List Table 7 Colorful Accent 2" w:uiPriority="52"/>
+    <w:lsdException w:name="List Table 1 Light Accent 3" w:uiPriority="46"/>
+    <w:lsdException w:name="List Table 2 Accent 3" w:uiPriority="47"/>
+    <w:lsdException w:name="List Table 3 Accent 3" w:uiPriority="48"/>
+    <w:lsdException w:name="List Table 4 Accent 3" w:uiPriority="49"/>
+    <w:lsdException w:name="List Table 5 Dark Accent 3" w:uiPriority="50"/>
+    <w:lsdException w:name="List Table 6 Colorful Accent 3" w:uiPriority="51"/>
+    <w:lsdException w:name="List Table 7 Colorful Accent 3" w:uiPriority="52"/>
+    <w:lsdException w:name="List Table 1 Light Accent 4" w:uiPriority="46"/>
+    <w:lsdException w:name="List Table 2 Accent 4" w:uiPriority="47"/>
+    <w:lsdException w:name="List Table 3 Accent 4" w:uiPriority="48"/>
+    <w:lsdException w:name="List Table 4 Accent 4" w:uiPriority="49"/>
+    <w:lsdException w:name="List Table 5 Dark Accent 4" w:uiPriority="50"/>
+    <w:lsdException w:name="List Table 6 Colorful Accent 4" w:uiPriority="51"/>
+    <w:lsdException w:name="List Table 7 Colorful Accent 4" w:uiPriority="52"/>
+    <w:lsdException w:name="List Table 1 Light Accent 5" w:uiPriority="46"/>
+    <w:lsdException w:name="List Table 2 Accent 5" w:uiPriority="47"/>
+    <w:lsdException w:name="List Table 3 Accent 5" w:uiPriority="48"/>
+    <w:lsdException w:name="List Table 4 Accent 5" w:uiPriority="49"/>
+    <w:lsdException w:name="List Table 5 Dark Accent 5" w:uiPriority="50"/>
+    <w:lsdException w:name="List Table 6 Colorful Accent 5" w:uiPriority="51"/>
+    <w:lsdException w:name="List Table 7 Colorful Accent 5" w:uiPriority="52"/>
+    <w:lsdException w:name="List Table 1 Light Accent 6" w:uiPriority="46"/>
+    <w:lsdException w:name="List Table 2 Accent 6" w:uiPriority="47"/>
+    <w:lsdException w:name="List Table 3 Accent 6" w:uiPriority="48"/>
+    <w:lsdException w:name="List Table 4 Accent 6" w:uiPriority="49"/>
+    <w:lsdException w:name="List Table 5 Dark Accent 6" w:uiPriority="50"/>
+    <w:lsdException w:name="List Table 6 Colorful Accent 6" w:uiPriority="51"/>
+    <w:lsdException w:name="List Table 7 Colorful Accent 6" w:uiPriority="52"/>
   </w:latentStyles>
   <w:style w:type="paragraph" w:default="1" w:styleId="Normal">
     <w:name w:val="Normal"/>
@@ -14566,7 +14194,7 @@
 </file>
 
 <file path=customXml/itemProps1.xml><?xml version="1.0" encoding="utf-8"?>
-<ds:datastoreItem xmlns:ds="http://schemas.openxmlformats.org/officeDocument/2006/customXml" ds:itemID="{024F0EA3-82A6-498F-A536-F4709A3BCBC7}">
+<ds:datastoreItem xmlns:ds="http://schemas.openxmlformats.org/officeDocument/2006/customXml" ds:itemID="{594C9182-C895-4F28-B4CD-632D4EA4EF2D}">
   <ds:schemaRefs>
     <ds:schemaRef ds:uri="http://schemas.openxmlformats.org/officeDocument/2006/bibliography"/>
   </ds:schemaRefs>

</xml_diff>

<commit_message>
Updates to paper again.
</commit_message>
<xml_diff>
--- a/GroupProject/GroupProject-draft.docx
+++ b/GroupProject/GroupProject-draft.docx
@@ -11,15 +11,9 @@
         </w:rPr>
       </w:pPr>
       <w:r>
-        <w:rPr>
-          <w:color w:val="FF0000"/>
-        </w:rPr>
         <w:t xml:space="preserve">Violent Crime </w:t>
       </w:r>
       <w:r>
-        <w:rPr>
-          <w:color w:val="FF0000"/>
-        </w:rPr>
         <w:t>in Communities</w:t>
       </w:r>
     </w:p>
@@ -76,6 +70,8 @@
         </w:rPr>
         <w:t xml:space="preserve">College of Science &amp; Mathematics </w:t>
       </w:r>
+      <w:bookmarkStart w:id="0" w:name="_GoBack"/>
+      <w:bookmarkEnd w:id="0"/>
       <w:r>
         <w:rPr>
           <w:spacing w:val="-2"/>
@@ -629,14 +625,14 @@
       <w:r>
         <w:t>numeric code for county</w:t>
       </w:r>
-      <w:bookmarkStart w:id="0" w:name="_Ref450567559"/>
+      <w:bookmarkStart w:id="1" w:name="_Ref450567559"/>
       <w:r>
         <w:rPr>
           <w:rStyle w:val="FootnoteReference"/>
         </w:rPr>
         <w:footnoteReference w:id="1"/>
       </w:r>
-      <w:bookmarkEnd w:id="0"/>
+      <w:bookmarkEnd w:id="1"/>
     </w:p>
     <w:p>
       <w:pPr>
@@ -1090,14 +1086,14 @@
       <w:r>
         <w:t>ncome</w:t>
       </w:r>
-      <w:bookmarkStart w:id="1" w:name="_Ref450566395"/>
+      <w:bookmarkStart w:id="2" w:name="_Ref450566395"/>
       <w:r>
         <w:rPr>
           <w:rStyle w:val="FootnoteReference"/>
         </w:rPr>
         <w:footnoteReference w:id="2"/>
       </w:r>
-      <w:bookmarkEnd w:id="1"/>
+      <w:bookmarkEnd w:id="2"/>
       <w:r>
         <w:t>)</w:t>
       </w:r>
@@ -2685,14 +2681,14 @@
       <w:r>
         <w:t>are large</w:t>
       </w:r>
-      <w:bookmarkStart w:id="2" w:name="_Ref450566235"/>
+      <w:bookmarkStart w:id="3" w:name="_Ref450566235"/>
       <w:r>
         <w:rPr>
           <w:rStyle w:val="FootnoteReference"/>
         </w:rPr>
         <w:footnoteReference w:id="6"/>
       </w:r>
-      <w:bookmarkEnd w:id="2"/>
+      <w:bookmarkEnd w:id="3"/>
     </w:p>
     <w:p>
       <w:pPr>
@@ -3571,14 +3567,14 @@
       <w:r>
         <w:t>1985</w:t>
       </w:r>
-      <w:bookmarkStart w:id="3" w:name="_Ref450566707"/>
+      <w:bookmarkStart w:id="4" w:name="_Ref450566707"/>
       <w:r>
         <w:rPr>
           <w:rStyle w:val="FootnoteReference"/>
         </w:rPr>
         <w:footnoteReference w:id="11"/>
       </w:r>
-      <w:bookmarkEnd w:id="3"/>
+      <w:bookmarkEnd w:id="4"/>
     </w:p>
     <w:p>
       <w:pPr>
@@ -3786,14 +3782,14 @@
       <w:r>
         <w:t>sworn full time police officers in field operations</w:t>
       </w:r>
-      <w:bookmarkStart w:id="4" w:name="_Ref450567068"/>
+      <w:bookmarkStart w:id="5" w:name="_Ref450567068"/>
       <w:r>
         <w:rPr>
           <w:rStyle w:val="FootnoteReference"/>
         </w:rPr>
         <w:footnoteReference w:id="12"/>
       </w:r>
-      <w:bookmarkEnd w:id="4"/>
+      <w:bookmarkEnd w:id="5"/>
       <w:r>
         <w:t xml:space="preserve"> </w:t>
       </w:r>
@@ -4609,8 +4605,6 @@
       <w:r>
         <w:t xml:space="preserve"> making all the more difficult for law enforcement agencies to benefit from it.</w:t>
       </w:r>
-      <w:bookmarkStart w:id="5" w:name="_GoBack"/>
-      <w:bookmarkEnd w:id="5"/>
     </w:p>
     <w:p/>
     <w:p>
@@ -4848,27 +4842,14 @@
       <w:r>
         <w:t xml:space="preserve">Figure </w:t>
       </w:r>
-      <w:r>
-        <w:fldChar w:fldCharType="begin"/>
-      </w:r>
-      <w:r>
-        <w:instrText xml:space="preserve"> SEQ Figure \* ARABIC </w:instrText>
-      </w:r>
-      <w:r>
-        <w:fldChar w:fldCharType="separate"/>
-      </w:r>
-      <w:r>
-        <w:rPr>
-          <w:noProof/>
-        </w:rPr>
-        <w:t>1</w:t>
-      </w:r>
-      <w:r>
-        <w:rPr>
-          <w:noProof/>
-        </w:rPr>
-        <w:fldChar w:fldCharType="end"/>
-      </w:r>
+      <w:fldSimple w:instr=" SEQ Figure \* ARABIC ">
+        <w:r>
+          <w:rPr>
+            <w:noProof/>
+          </w:rPr>
+          <w:t>1</w:t>
+        </w:r>
+      </w:fldSimple>
       <w:bookmarkEnd w:id="6"/>
       <w:r>
         <w:t>. Item Frequency Support of 0.01</w:t>
@@ -4944,27 +4925,14 @@
       <w:r>
         <w:t xml:space="preserve">Figure </w:t>
       </w:r>
-      <w:r>
-        <w:fldChar w:fldCharType="begin"/>
-      </w:r>
-      <w:r>
-        <w:instrText xml:space="preserve"> SEQ Figure \* ARABIC </w:instrText>
-      </w:r>
-      <w:r>
-        <w:fldChar w:fldCharType="separate"/>
-      </w:r>
-      <w:r>
-        <w:rPr>
-          <w:noProof/>
-        </w:rPr>
-        <w:t>2</w:t>
-      </w:r>
-      <w:r>
-        <w:rPr>
-          <w:noProof/>
-        </w:rPr>
-        <w:fldChar w:fldCharType="end"/>
-      </w:r>
+      <w:fldSimple w:instr=" SEQ Figure \* ARABIC ">
+        <w:r>
+          <w:rPr>
+            <w:noProof/>
+          </w:rPr>
+          <w:t>2</w:t>
+        </w:r>
+      </w:fldSimple>
       <w:bookmarkEnd w:id="7"/>
       <w:r>
         <w:t>. Item Frequency Support of 0.1</w:t>
@@ -5318,27 +5286,14 @@
       <w:r>
         <w:t xml:space="preserve">Table </w:t>
       </w:r>
-      <w:r>
-        <w:fldChar w:fldCharType="begin"/>
-      </w:r>
-      <w:r>
-        <w:instrText xml:space="preserve"> SEQ Table \* ARABIC </w:instrText>
-      </w:r>
-      <w:r>
-        <w:fldChar w:fldCharType="separate"/>
-      </w:r>
-      <w:r>
-        <w:rPr>
-          <w:noProof/>
-        </w:rPr>
-        <w:t>1</w:t>
-      </w:r>
-      <w:r>
-        <w:rPr>
-          <w:noProof/>
-        </w:rPr>
-        <w:fldChar w:fldCharType="end"/>
-      </w:r>
+      <w:fldSimple w:instr=" SEQ Table \* ARABIC ">
+        <w:r>
+          <w:rPr>
+            <w:noProof/>
+          </w:rPr>
+          <w:t>1</w:t>
+        </w:r>
+      </w:fldSimple>
       <w:bookmarkEnd w:id="8"/>
       <w:r>
         <w:t xml:space="preserve">. Sample of </w:t>
@@ -5484,27 +5439,14 @@
       <w:r>
         <w:t xml:space="preserve">Figure </w:t>
       </w:r>
-      <w:r>
-        <w:fldChar w:fldCharType="begin"/>
-      </w:r>
-      <w:r>
-        <w:instrText xml:space="preserve"> SEQ Figure \* ARABIC </w:instrText>
-      </w:r>
-      <w:r>
-        <w:fldChar w:fldCharType="separate"/>
-      </w:r>
-      <w:r>
-        <w:rPr>
-          <w:noProof/>
-        </w:rPr>
-        <w:t>3</w:t>
-      </w:r>
-      <w:r>
-        <w:rPr>
-          <w:noProof/>
-        </w:rPr>
-        <w:fldChar w:fldCharType="end"/>
-      </w:r>
+      <w:fldSimple w:instr=" SEQ Figure \* ARABIC ">
+        <w:r>
+          <w:rPr>
+            <w:noProof/>
+          </w:rPr>
+          <w:t>3</w:t>
+        </w:r>
+      </w:fldSimple>
       <w:bookmarkEnd w:id="10"/>
       <w:r>
         <w:t xml:space="preserve">. Histogram of Equal Width Binned Weight </w:t>
@@ -5527,27 +5469,14 @@
       <w:r>
         <w:t xml:space="preserve">Table </w:t>
       </w:r>
-      <w:r>
-        <w:fldChar w:fldCharType="begin"/>
-      </w:r>
-      <w:r>
-        <w:instrText xml:space="preserve"> SEQ Table \* ARABIC </w:instrText>
-      </w:r>
-      <w:r>
-        <w:fldChar w:fldCharType="separate"/>
-      </w:r>
-      <w:r>
-        <w:rPr>
-          <w:noProof/>
-        </w:rPr>
-        <w:t>2</w:t>
-      </w:r>
-      <w:r>
-        <w:rPr>
-          <w:noProof/>
-        </w:rPr>
-        <w:fldChar w:fldCharType="end"/>
-      </w:r>
+      <w:fldSimple w:instr=" SEQ Table \* ARABIC ">
+        <w:r>
+          <w:rPr>
+            <w:noProof/>
+          </w:rPr>
+          <w:t>2</w:t>
+        </w:r>
+      </w:fldSimple>
       <w:bookmarkEnd w:id="9"/>
       <w:r>
         <w:t xml:space="preserve">. Sample of </w:t>
@@ -5696,30 +5625,14 @@
       <w:r>
         <w:t xml:space="preserve">Figure </w:t>
       </w:r>
-      <w:r>
-        <w:fldChar w:fldCharType="begin"/>
-      </w:r>
-      <w:r>
-        <w:instrText xml:space="preserve"> SEQ Fig</w:instrText>
-      </w:r>
-      <w:r>
-        <w:instrText xml:space="preserve">ure \* ARABIC </w:instrText>
-      </w:r>
-      <w:r>
-        <w:fldChar w:fldCharType="separate"/>
-      </w:r>
-      <w:r>
-        <w:rPr>
-          <w:noProof/>
-        </w:rPr>
-        <w:t>4</w:t>
-      </w:r>
-      <w:r>
-        <w:rPr>
-          <w:noProof/>
-        </w:rPr>
-        <w:fldChar w:fldCharType="end"/>
-      </w:r>
+      <w:fldSimple w:instr=" SEQ Figure \* ARABIC ">
+        <w:r>
+          <w:rPr>
+            <w:noProof/>
+          </w:rPr>
+          <w:t>4</w:t>
+        </w:r>
+      </w:fldSimple>
       <w:bookmarkEnd w:id="11"/>
       <w:r>
         <w:t xml:space="preserve">. Histogram of Equal Width Binned Weight </w:t>
@@ -6929,27 +6842,14 @@
       <w:r>
         <w:t xml:space="preserve">Table </w:t>
       </w:r>
-      <w:r>
-        <w:fldChar w:fldCharType="begin"/>
-      </w:r>
-      <w:r>
-        <w:instrText xml:space="preserve"> SEQ Table \* ARABIC </w:instrText>
-      </w:r>
-      <w:r>
-        <w:fldChar w:fldCharType="separate"/>
-      </w:r>
-      <w:r>
-        <w:rPr>
-          <w:noProof/>
-        </w:rPr>
-        <w:t>3</w:t>
-      </w:r>
-      <w:r>
-        <w:rPr>
-          <w:noProof/>
-        </w:rPr>
-        <w:fldChar w:fldCharType="end"/>
-      </w:r>
+      <w:fldSimple w:instr=" SEQ Table \* ARABIC ">
+        <w:r>
+          <w:rPr>
+            <w:noProof/>
+          </w:rPr>
+          <w:t>3</w:t>
+        </w:r>
+      </w:fldSimple>
       <w:bookmarkEnd w:id="12"/>
       <w:r>
         <w:t>. Correlation Values</w:t>
@@ -7426,27 +7326,14 @@
       <w:r>
         <w:t xml:space="preserve">Figure </w:t>
       </w:r>
-      <w:r>
-        <w:fldChar w:fldCharType="begin"/>
-      </w:r>
-      <w:r>
-        <w:instrText xml:space="preserve"> SEQ Figure \* ARABIC </w:instrText>
-      </w:r>
-      <w:r>
-        <w:fldChar w:fldCharType="separate"/>
-      </w:r>
-      <w:r>
-        <w:rPr>
-          <w:noProof/>
-        </w:rPr>
-        <w:t>5</w:t>
-      </w:r>
-      <w:r>
-        <w:rPr>
-          <w:noProof/>
-        </w:rPr>
-        <w:fldChar w:fldCharType="end"/>
-      </w:r>
+      <w:fldSimple w:instr=" SEQ Figure \* ARABIC ">
+        <w:r>
+          <w:rPr>
+            <w:noProof/>
+          </w:rPr>
+          <w:t>5</w:t>
+        </w:r>
+      </w:fldSimple>
       <w:bookmarkEnd w:id="13"/>
       <w:r>
         <w:t xml:space="preserve">. Classification Decision Tree – Binning </w:t>
@@ -7520,27 +7407,14 @@
       <w:r>
         <w:t xml:space="preserve">Figure </w:t>
       </w:r>
-      <w:r>
-        <w:fldChar w:fldCharType="begin"/>
-      </w:r>
-      <w:r>
-        <w:instrText xml:space="preserve"> SEQ Figure \* ARABIC </w:instrText>
-      </w:r>
-      <w:r>
-        <w:fldChar w:fldCharType="separate"/>
-      </w:r>
-      <w:r>
-        <w:rPr>
-          <w:noProof/>
-        </w:rPr>
-        <w:t>6</w:t>
-      </w:r>
-      <w:r>
-        <w:rPr>
-          <w:noProof/>
-        </w:rPr>
-        <w:fldChar w:fldCharType="end"/>
-      </w:r>
+      <w:fldSimple w:instr=" SEQ Figure \* ARABIC ">
+        <w:r>
+          <w:rPr>
+            <w:noProof/>
+          </w:rPr>
+          <w:t>6</w:t>
+        </w:r>
+      </w:fldSimple>
       <w:bookmarkEnd w:id="14"/>
       <w:r>
         <w:t xml:space="preserve">. Relative Error and CP – Binning </w:t>
@@ -7565,27 +7439,14 @@
       <w:r>
         <w:t xml:space="preserve">Table </w:t>
       </w:r>
-      <w:r>
-        <w:fldChar w:fldCharType="begin"/>
-      </w:r>
-      <w:r>
-        <w:instrText xml:space="preserve"> SEQ Table \* ARABIC </w:instrText>
-      </w:r>
-      <w:r>
-        <w:fldChar w:fldCharType="separate"/>
-      </w:r>
-      <w:r>
-        <w:rPr>
-          <w:noProof/>
-        </w:rPr>
-        <w:t>4</w:t>
-      </w:r>
-      <w:r>
-        <w:rPr>
-          <w:noProof/>
-        </w:rPr>
-        <w:fldChar w:fldCharType="end"/>
-      </w:r>
+      <w:fldSimple w:instr=" SEQ Table \* ARABIC ">
+        <w:r>
+          <w:rPr>
+            <w:noProof/>
+          </w:rPr>
+          <w:t>4</w:t>
+        </w:r>
+      </w:fldSimple>
       <w:bookmarkEnd w:id="15"/>
       <w:r>
         <w:t xml:space="preserve">. Confusion Matrix Results – Binning </w:t>
@@ -7892,27 +7753,14 @@
       <w:r>
         <w:t xml:space="preserve">Figure </w:t>
       </w:r>
-      <w:r>
-        <w:fldChar w:fldCharType="begin"/>
-      </w:r>
-      <w:r>
-        <w:instrText xml:space="preserve"> SEQ Figure \* ARABIC </w:instrText>
-      </w:r>
-      <w:r>
-        <w:fldChar w:fldCharType="separate"/>
-      </w:r>
-      <w:r>
-        <w:rPr>
-          <w:noProof/>
-        </w:rPr>
-        <w:t>7</w:t>
-      </w:r>
-      <w:r>
-        <w:rPr>
-          <w:noProof/>
-        </w:rPr>
-        <w:fldChar w:fldCharType="end"/>
-      </w:r>
+      <w:fldSimple w:instr=" SEQ Figure \* ARABIC ">
+        <w:r>
+          <w:rPr>
+            <w:noProof/>
+          </w:rPr>
+          <w:t>7</w:t>
+        </w:r>
+      </w:fldSimple>
       <w:bookmarkEnd w:id="17"/>
       <w:r>
         <w:t xml:space="preserve">. Classification Decision Tree – Binning </w:t>
@@ -7993,27 +7841,14 @@
       <w:r>
         <w:t xml:space="preserve">Figure </w:t>
       </w:r>
-      <w:r>
-        <w:fldChar w:fldCharType="begin"/>
-      </w:r>
-      <w:r>
-        <w:instrText xml:space="preserve"> SEQ Figure \* ARABIC </w:instrText>
-      </w:r>
-      <w:r>
-        <w:fldChar w:fldCharType="separate"/>
-      </w:r>
-      <w:r>
-        <w:rPr>
-          <w:noProof/>
-        </w:rPr>
-        <w:t>8</w:t>
-      </w:r>
-      <w:r>
-        <w:rPr>
-          <w:noProof/>
-        </w:rPr>
-        <w:fldChar w:fldCharType="end"/>
-      </w:r>
+      <w:fldSimple w:instr=" SEQ Figure \* ARABIC ">
+        <w:r>
+          <w:rPr>
+            <w:noProof/>
+          </w:rPr>
+          <w:t>8</w:t>
+        </w:r>
+      </w:fldSimple>
       <w:bookmarkEnd w:id="18"/>
       <w:r>
         <w:t xml:space="preserve">. Relative Error and CP – Binning </w:t>
@@ -8037,27 +7872,14 @@
       <w:r>
         <w:t xml:space="preserve">Table </w:t>
       </w:r>
-      <w:r>
-        <w:fldChar w:fldCharType="begin"/>
-      </w:r>
-      <w:r>
-        <w:instrText xml:space="preserve"> SEQ Table \* ARABIC </w:instrText>
-      </w:r>
-      <w:r>
-        <w:fldChar w:fldCharType="separate"/>
-      </w:r>
-      <w:r>
-        <w:rPr>
-          <w:noProof/>
-        </w:rPr>
-        <w:t>5</w:t>
-      </w:r>
-      <w:r>
-        <w:rPr>
-          <w:noProof/>
-        </w:rPr>
-        <w:fldChar w:fldCharType="end"/>
-      </w:r>
+      <w:fldSimple w:instr=" SEQ Table \* ARABIC ">
+        <w:r>
+          <w:rPr>
+            <w:noProof/>
+          </w:rPr>
+          <w:t>5</w:t>
+        </w:r>
+      </w:fldSimple>
       <w:bookmarkEnd w:id="19"/>
       <w:r>
         <w:t xml:space="preserve">. Confusion Matrix Results – Binning </w:t>
@@ -8960,27 +8782,14 @@
       <w:r>
         <w:t xml:space="preserve">Table </w:t>
       </w:r>
-      <w:r>
-        <w:fldChar w:fldCharType="begin"/>
-      </w:r>
-      <w:r>
-        <w:instrText xml:space="preserve"> SEQ Table \* ARABIC </w:instrText>
-      </w:r>
-      <w:r>
-        <w:fldChar w:fldCharType="separate"/>
-      </w:r>
-      <w:r>
-        <w:rPr>
-          <w:noProof/>
-        </w:rPr>
-        <w:t>6</w:t>
-      </w:r>
-      <w:r>
-        <w:rPr>
-          <w:noProof/>
-        </w:rPr>
-        <w:fldChar w:fldCharType="end"/>
-      </w:r>
+      <w:fldSimple w:instr=" SEQ Table \* ARABIC ">
+        <w:r>
+          <w:rPr>
+            <w:noProof/>
+          </w:rPr>
+          <w:t>6</w:t>
+        </w:r>
+      </w:fldSimple>
       <w:bookmarkEnd w:id="20"/>
       <w:r>
         <w:t>. Apriori ViolentCrim</w:t>
@@ -9154,27 +8963,14 @@
       <w:r>
         <w:t xml:space="preserve">Table </w:t>
       </w:r>
-      <w:r>
-        <w:fldChar w:fldCharType="begin"/>
-      </w:r>
-      <w:r>
-        <w:instrText xml:space="preserve"> SEQ Table \* ARABIC </w:instrText>
-      </w:r>
-      <w:r>
-        <w:fldChar w:fldCharType="separate"/>
-      </w:r>
-      <w:r>
-        <w:rPr>
-          <w:noProof/>
-        </w:rPr>
-        <w:t>7</w:t>
-      </w:r>
-      <w:r>
-        <w:rPr>
-          <w:noProof/>
-        </w:rPr>
-        <w:fldChar w:fldCharType="end"/>
-      </w:r>
+      <w:fldSimple w:instr=" SEQ Table \* ARABIC ">
+        <w:r>
+          <w:rPr>
+            <w:noProof/>
+          </w:rPr>
+          <w:t>7</w:t>
+        </w:r>
+      </w:fldSimple>
       <w:bookmarkEnd w:id="21"/>
       <w:r>
         <w:t>. Apriori ViolentCrime</w:t>
@@ -9307,27 +9103,14 @@
       <w:r>
         <w:t xml:space="preserve">Table </w:t>
       </w:r>
-      <w:r>
-        <w:fldChar w:fldCharType="begin"/>
-      </w:r>
-      <w:r>
-        <w:instrText xml:space="preserve"> SEQ Table \* ARABIC </w:instrText>
-      </w:r>
-      <w:r>
-        <w:fldChar w:fldCharType="separate"/>
-      </w:r>
-      <w:r>
-        <w:rPr>
-          <w:noProof/>
-        </w:rPr>
-        <w:t>8</w:t>
-      </w:r>
-      <w:r>
-        <w:rPr>
-          <w:noProof/>
-        </w:rPr>
-        <w:fldChar w:fldCharType="end"/>
-      </w:r>
+      <w:fldSimple w:instr=" SEQ Table \* ARABIC ">
+        <w:r>
+          <w:rPr>
+            <w:noProof/>
+          </w:rPr>
+          <w:t>8</w:t>
+        </w:r>
+      </w:fldSimple>
       <w:bookmarkEnd w:id="22"/>
       <w:r>
         <w:t>. Eclat ViolentCrime</w:t>
@@ -9474,27 +9257,14 @@
       <w:r>
         <w:t xml:space="preserve">Table </w:t>
       </w:r>
-      <w:r>
-        <w:fldChar w:fldCharType="begin"/>
-      </w:r>
-      <w:r>
-        <w:instrText xml:space="preserve"> SEQ Table \* ARABIC </w:instrText>
-      </w:r>
-      <w:r>
-        <w:fldChar w:fldCharType="separate"/>
-      </w:r>
-      <w:r>
-        <w:rPr>
-          <w:noProof/>
-        </w:rPr>
-        <w:t>9</w:t>
-      </w:r>
-      <w:r>
-        <w:rPr>
-          <w:noProof/>
-        </w:rPr>
-        <w:fldChar w:fldCharType="end"/>
-      </w:r>
+      <w:fldSimple w:instr=" SEQ Table \* ARABIC ">
+        <w:r>
+          <w:rPr>
+            <w:noProof/>
+          </w:rPr>
+          <w:t>9</w:t>
+        </w:r>
+      </w:fldSimple>
       <w:bookmarkEnd w:id="23"/>
       <w:r>
         <w:t>. Apriori ViolentCrime</w:t>
@@ -9616,27 +9386,14 @@
       <w:r>
         <w:t xml:space="preserve">Table </w:t>
       </w:r>
-      <w:r>
-        <w:fldChar w:fldCharType="begin"/>
-      </w:r>
-      <w:r>
-        <w:instrText xml:space="preserve"> SEQ Table \* ARABIC </w:instrText>
-      </w:r>
-      <w:r>
-        <w:fldChar w:fldCharType="separate"/>
-      </w:r>
-      <w:r>
-        <w:rPr>
-          <w:noProof/>
-        </w:rPr>
-        <w:t>10</w:t>
-      </w:r>
-      <w:r>
-        <w:rPr>
-          <w:noProof/>
-        </w:rPr>
-        <w:fldChar w:fldCharType="end"/>
-      </w:r>
+      <w:fldSimple w:instr=" SEQ Table \* ARABIC ">
+        <w:r>
+          <w:rPr>
+            <w:noProof/>
+          </w:rPr>
+          <w:t>10</w:t>
+        </w:r>
+      </w:fldSimple>
       <w:bookmarkEnd w:id="24"/>
       <w:r>
         <w:t>. Apriori ViolentCrime</w:t>
@@ -11544,7 +11301,7 @@
 </file>
 
 <file path=customXml/itemProps1.xml><?xml version="1.0" encoding="utf-8"?>
-<ds:datastoreItem xmlns:ds="http://schemas.openxmlformats.org/officeDocument/2006/customXml" ds:itemID="{8760A940-5D05-49AA-9B8C-59931BCAC1AE}">
+<ds:datastoreItem xmlns:ds="http://schemas.openxmlformats.org/officeDocument/2006/customXml" ds:itemID="{BEED42AE-0E9F-437B-BD3F-D62727679E6C}">
   <ds:schemaRefs>
     <ds:schemaRef ds:uri="http://schemas.openxmlformats.org/officeDocument/2006/bibliography"/>
   </ds:schemaRefs>

</xml_diff>